<commit_message>
Klasör yapısı kabakod dan kaldırıldı. Rapora eklendi.
</commit_message>
<xml_diff>
--- a/1_190201137_1_190201133.docx
+++ b/1_190201137_1_190201133.docx
@@ -13,7 +13,12 @@
         </w:rPr>
       </w:pPr>
       <w:r>
-        <w:rPr/>
+        <w:rPr>
+          <w:rFonts w:eastAsia="Times New Roman"/>
+          <w:color w:val="000000" w:themeColor="text1"/>
+          <w:sz w:val="28"/>
+          <w:szCs w:val="28"/>
+        </w:rPr>
       </w:r>
     </w:p>
     <w:p>
@@ -479,71 +484,43 @@
       </w:pPr>
       <w:r>
         <w:rPr/>
-        <mc:AlternateContent>
-          <mc:Choice Requires="wps">
-            <w:drawing>
-              <wp:inline distT="0" distB="0" distL="0" distR="0">
-                <wp:extent cx="8890" cy="8890"/>
-                <wp:effectExtent l="0" t="0" r="0" b="0"/>
-                <wp:docPr id="3" name="Resim 1990117052"/>
-                <a:graphic xmlns:a="http://schemas.openxmlformats.org/drawingml/2006/main">
-                  <a:graphicData uri="http://schemas.openxmlformats.org/drawingml/2006/picture">
-                    <pic:pic xmlns:pic="http://schemas.openxmlformats.org/drawingml/2006/picture">
-                      <pic:nvPicPr>
-                        <pic:cNvPr id="0" name="Resim 1990117052" descr=""/>
-                        <pic:cNvPicPr/>
-                      </pic:nvPicPr>
-                      <pic:blipFill>
-                        <a:blip r:embed="rId4"/>
-                        <a:stretch/>
-                      </pic:blipFill>
-                      <pic:spPr>
-                        <a:xfrm>
-                          <a:off x="0" y="0"/>
-                          <a:ext cx="8280" cy="8280"/>
-                        </a:xfrm>
-                        <a:prstGeom prst="rect">
-                          <a:avLst/>
-                        </a:prstGeom>
-                        <a:ln w="0">
-                          <a:noFill/>
-                        </a:ln>
-                      </pic:spPr>
-                    </pic:pic>
-                  </a:graphicData>
-                </a:graphic>
-              </wp:inline>
-            </w:drawing>
-          </mc:Choice>
-          <mc:Fallback>
-            <w:pict>
-              <v:shapetype id="shapetype_75" coordsize="21600,21600" o:spt="75" o:preferrelative="t" path="m@4@5l@4@11@9@11@9@5xe" filled="f" stroked="f">
-                <v:stroke joinstyle="miter"/>
-                <v:formulas>
-                  <v:f eqn="if lineDrawn pixelLineWidth 0"/>
-                  <v:f eqn="sum @0 1 0"/>
-                  <v:f eqn="sum 0 0 @1"/>
-                  <v:f eqn="prod @2 1 2"/>
-                  <v:f eqn="prod @3 21600 pixelWidth"/>
-                  <v:f eqn="prod @3 21600 pixelHeight"/>
-                  <v:f eqn="sum @0 0 1"/>
-                  <v:f eqn="prod @6 1 2"/>
-                  <v:f eqn="prod @7 21600 pixelWidth"/>
-                  <v:f eqn="sum @8 21600 0"/>
-                  <v:f eqn="prod @7 21600 pixelHeight"/>
-                  <v:f eqn="sum @10 21600 0"/>
-                </v:formulas>
-                <v:path o:extrusionok="f" gradientshapeok="t" o:connecttype="rect"/>
-                <o:lock v:ext="edit" aspectratio="t"/>
-              </v:shapetype>
-              <v:shape id="shape_0" ID="Resim 1990117052" stroked="f" style="position:absolute;margin-left:0pt;margin-top:-0.7pt;width:0.6pt;height:0.6pt;v-text-anchor:middle;mso-position-vertical:top" type="shapetype_75">
-                <v:imagedata r:id="rId4" o:detectmouseclick="t"/>
-                <w10:wrap type="none"/>
-                <v:stroke color="#3465a4" joinstyle="round" endcap="flat"/>
-              </v:shape>
-            </w:pict>
-          </mc:Fallback>
-        </mc:AlternateContent>
+        <w:drawing>
+          <wp:inline distT="0" distB="0" distL="0" distR="0">
+            <wp:extent cx="14605" cy="14605"/>
+            <wp:effectExtent l="0" t="0" r="0" b="0"/>
+            <wp:docPr id="3" name="Resim 1990117052" descr=""/>
+            <wp:cNvGraphicFramePr>
+              <a:graphicFrameLocks xmlns:a="http://schemas.openxmlformats.org/drawingml/2006/main" noChangeAspect="1"/>
+            </wp:cNvGraphicFramePr>
+            <a:graphic xmlns:a="http://schemas.openxmlformats.org/drawingml/2006/main">
+              <a:graphicData uri="http://schemas.openxmlformats.org/drawingml/2006/picture">
+                <pic:pic xmlns:pic="http://schemas.openxmlformats.org/drawingml/2006/picture">
+                  <pic:nvPicPr>
+                    <pic:cNvPr id="3" name="Resim 1990117052" descr=""/>
+                    <pic:cNvPicPr>
+                      <a:picLocks noChangeAspect="1" noChangeArrowheads="1"/>
+                    </pic:cNvPicPr>
+                  </pic:nvPicPr>
+                  <pic:blipFill>
+                    <a:blip r:embed="rId4"/>
+                    <a:stretch>
+                      <a:fillRect/>
+                    </a:stretch>
+                  </pic:blipFill>
+                  <pic:spPr bwMode="auto">
+                    <a:xfrm>
+                      <a:off x="0" y="0"/>
+                      <a:ext cx="14605" cy="14605"/>
+                    </a:xfrm>
+                    <a:prstGeom prst="rect">
+                      <a:avLst/>
+                    </a:prstGeom>
+                  </pic:spPr>
+                </pic:pic>
+              </a:graphicData>
+            </a:graphic>
+          </wp:inline>
+        </w:drawing>
       </w:r>
       <w:r>
         <w:rPr>
@@ -942,7 +919,7 @@
           <w:footerReference w:type="first" r:id="rId5"/>
           <w:type w:val="nextPage"/>
           <w:pgSz w:w="11906" w:h="16838"/>
-          <w:pgMar w:left="893" w:right="893" w:header="0" w:top="540" w:footer="0" w:bottom="720" w:gutter="0"/>
+          <w:pgMar w:left="893" w:right="893" w:header="0" w:top="540" w:footer="0" w:bottom="0" w:gutter="0"/>
           <w:pgNumType w:fmt="decimal"/>
           <w:formProt w:val="false"/>
           <w:titlePg/>
@@ -986,8 +963,17 @@
         </w:rPr>
         <w:t>190201137</w:t>
         <w:br/>
-        <w:t>cemre_cankaya@hotmail.com</w:t>
-      </w:r>
+      </w:r>
+      <w:hyperlink r:id="rId7">
+        <w:r>
+          <w:rPr>
+            <w:rStyle w:val="NternetBalants"/>
+            <w:sz w:val="18"/>
+            <w:szCs w:val="18"/>
+          </w:rPr>
+          <w:t>cemre_cankaya@hotmail.com</w:t>
+        </w:r>
+      </w:hyperlink>
     </w:p>
     <w:p>
       <w:pPr>
@@ -996,6 +982,67 @@
         <w:rPr>
           <w:sz w:val="18"/>
           <w:szCs w:val="18"/>
+        </w:rPr>
+      </w:pPr>
+      <w:r>
+        <w:rPr/>
+      </w:r>
+    </w:p>
+    <w:p>
+      <w:pPr>
+        <w:pStyle w:val="Author"/>
+        <w:spacing w:beforeAutospacing="1" w:after="40"/>
+        <w:rPr>
+          <w:sz w:val="18"/>
+          <w:szCs w:val="18"/>
+        </w:rPr>
+      </w:pPr>
+      <w:r>
+        <w:br w:type="column"/>
+      </w:r>
+      <w:r>
+        <w:rPr/>
+      </w:r>
+    </w:p>
+    <w:p>
+      <w:pPr>
+        <w:pStyle w:val="Author"/>
+        <w:spacing w:beforeAutospacing="1" w:after="40"/>
+        <w:rPr>
+          <w:sz w:val="18"/>
+          <w:szCs w:val="18"/>
+        </w:rPr>
+      </w:pPr>
+      <w:r>
+        <w:rPr>
+          <w:sz w:val="18"/>
+          <w:szCs w:val="18"/>
+        </w:rPr>
+      </w:r>
+    </w:p>
+    <w:p>
+      <w:pPr>
+        <w:pStyle w:val="Author"/>
+        <w:spacing w:beforeAutospacing="1" w:after="40"/>
+        <w:rPr>
+          <w:sz w:val="16"/>
+          <w:szCs w:val="16"/>
+        </w:rPr>
+      </w:pPr>
+      <w:r>
+        <w:rPr>
+          <w:sz w:val="18"/>
+          <w:szCs w:val="18"/>
+        </w:rPr>
+        <w:t xml:space="preserve"> </w:t>
+      </w:r>
+    </w:p>
+    <w:p>
+      <w:pPr>
+        <w:pStyle w:val="Normal"/>
+        <w:rPr>
+          <w:sz w:val="16"/>
+          <w:szCs w:val="16"/>
         </w:rPr>
       </w:pPr>
       <w:r>
@@ -1028,59 +1075,26 @@
         <w:t>190201133</w:t>
         <w:br/>
       </w:r>
-      <w:r>
-        <w:rPr>
-          <w:sz w:val="18"/>
-          <w:szCs w:val="18"/>
-          <w:lang w:val="en-US" w:eastAsia="en-US"/>
-        </w:rPr>
-        <w:t>enginyenice2626@gmail.com</w:t>
-      </w:r>
-    </w:p>
-    <w:p>
-      <w:pPr>
-        <w:pStyle w:val="Author"/>
-        <w:spacing w:beforeAutospacing="1" w:after="40"/>
-        <w:rPr>
-          <w:sz w:val="18"/>
-          <w:szCs w:val="18"/>
-        </w:rPr>
-      </w:pPr>
-      <w:r>
-        <w:rPr>
-          <w:sz w:val="18"/>
-          <w:szCs w:val="18"/>
-        </w:rPr>
-      </w:r>
-    </w:p>
-    <w:p>
-      <w:pPr>
-        <w:pStyle w:val="Author"/>
-        <w:spacing w:beforeAutospacing="1" w:after="40"/>
+      <w:hyperlink r:id="rId9">
+        <w:r>
+          <w:rPr>
+            <w:rStyle w:val="NternetBalants"/>
+            <w:sz w:val="18"/>
+            <w:szCs w:val="18"/>
+            <w:lang w:val="en-US" w:eastAsia="en-US"/>
+          </w:rPr>
+          <w:t>enginyenice2626@gmail.com</w:t>
+        </w:r>
+      </w:hyperlink>
+    </w:p>
+    <w:p>
+      <w:pPr>
+        <w:pStyle w:val="Normal"/>
         <w:rPr>
           <w:sz w:val="16"/>
           <w:szCs w:val="16"/>
         </w:rPr>
       </w:pPr>
-      <w:r>
-        <w:rPr>
-          <w:sz w:val="18"/>
-          <w:szCs w:val="18"/>
-        </w:rPr>
-        <w:t xml:space="preserve"> </w:t>
-      </w:r>
-    </w:p>
-    <w:p>
-      <w:pPr>
-        <w:pStyle w:val="Normal"/>
-        <w:rPr>
-          <w:sz w:val="16"/>
-          <w:szCs w:val="16"/>
-        </w:rPr>
-      </w:pPr>
-      <w:r>
-        <w:br w:type="column"/>
-      </w:r>
       <w:r>
         <w:rPr/>
         <w:t xml:space="preserve"> </w:t>
@@ -1091,7 +1105,7 @@
         <w:sectPr>
           <w:type w:val="continuous"/>
           <w:pgSz w:w="11906" w:h="16838"/>
-          <w:pgMar w:left="893" w:right="893" w:header="0" w:top="540" w:footer="0" w:bottom="720" w:gutter="0"/>
+          <w:pgMar w:left="893" w:right="893" w:header="0" w:top="540" w:footer="0" w:bottom="0" w:gutter="0"/>
           <w:cols w:num="3" w:equalWidth="false" w:sep="false">
             <w:col w:w="3013" w:space="720"/>
             <w:col w:w="2653" w:space="720"/>
@@ -1112,22 +1126,28 @@
         </w:rPr>
       </w:pPr>
       <w:r>
-        <w:rPr/>
-      </w:r>
-    </w:p>
-    <w:p>
-      <w:pPr>
-        <w:pStyle w:val="Normal"/>
         <w:rPr>
           <w:sz w:val="16"/>
           <w:szCs w:val="16"/>
         </w:rPr>
+      </w:r>
+    </w:p>
+    <w:p>
+      <w:pPr>
+        <w:pStyle w:val="Normal"/>
+        <w:rPr>
+          <w:sz w:val="16"/>
+          <w:szCs w:val="16"/>
+        </w:rPr>
       </w:pPr>
       <w:r>
         <w:br w:type="column"/>
       </w:r>
       <w:r>
-        <w:rPr/>
+        <w:rPr>
+          <w:sz w:val="16"/>
+          <w:szCs w:val="16"/>
+        </w:rPr>
       </w:r>
     </w:p>
     <w:p>
@@ -1135,7 +1155,7 @@
         <w:sectPr>
           <w:type w:val="continuous"/>
           <w:pgSz w:w="11906" w:h="16838"/>
-          <w:pgMar w:left="893" w:right="893" w:header="0" w:top="540" w:footer="0" w:bottom="720" w:gutter="0"/>
+          <w:pgMar w:left="893" w:right="893" w:header="0" w:top="540" w:footer="0" w:bottom="0" w:gutter="0"/>
           <w:cols w:num="3" w:equalWidth="false" w:sep="false">
             <w:col w:w="3013" w:space="720"/>
             <w:col w:w="2653" w:space="720"/>
@@ -1151,19 +1171,21 @@
       <w:pPr>
         <w:pStyle w:val="Abstract"/>
         <w:rPr>
-          <w:sz w:val="16"/>
-          <w:szCs w:val="16"/>
+          <w:lang w:val="tr-TR" w:bidi="ar-SA"/>
         </w:rPr>
       </w:pPr>
       <w:r>
         <w:rPr>
           <w:i/>
           <w:iCs/>
+          <w:lang w:val="tr-TR" w:bidi="ar-SA"/>
         </w:rPr>
         <w:t>Özet</w:t>
       </w:r>
       <w:r>
-        <w:rPr/>
+        <w:rPr>
+          <w:lang w:val="tr-TR" w:bidi="ar-SA"/>
+        </w:rPr>
         <w:t>—</w:t>
       </w:r>
       <w:r>
@@ -1172,11 +1194,14 @@
           <w:bCs w:val="false"/>
           <w:sz w:val="20"/>
           <w:szCs w:val="20"/>
+          <w:lang w:val="tr-TR" w:bidi="ar-SA"/>
         </w:rPr>
         <w:t xml:space="preserve"> </w:t>
       </w:r>
       <w:r>
-        <w:rPr/>
+        <w:rPr>
+          <w:lang w:val="tr-TR" w:bidi="ar-SA"/>
+        </w:rPr>
         <w:t>Altın Toplama Oyunu; mxn boyutlu bir dikdörtgen tahta üzerinde farklı özelliklere sahip olan oyuncuların altın toplama yarışına dayanır. Bu yarış bir simulasyon şeklinde çalışır.</w:t>
       </w:r>
     </w:p>
@@ -1184,12 +1209,13 @@
       <w:pPr>
         <w:pStyle w:val="Keywords"/>
         <w:rPr>
-          <w:sz w:val="16"/>
-          <w:szCs w:val="16"/>
-        </w:rPr>
-      </w:pPr>
-      <w:r>
-        <w:rPr/>
+          <w:lang w:val="tr-TR" w:bidi="ar-SA"/>
+        </w:rPr>
+      </w:pPr>
+      <w:r>
+        <w:rPr>
+          <w:lang w:val="tr-TR" w:bidi="ar-SA"/>
+        </w:rPr>
         <w:t>Keywords—A oyuncusu, B oyuncusu, C oyuncusu, D oyuncusu, Oyun alanı, Hedef belirleme</w:t>
       </w:r>
     </w:p>
@@ -1198,12 +1224,13 @@
         <w:pStyle w:val="Balk1"/>
         <w:ind w:hanging="0"/>
         <w:rPr>
-          <w:sz w:val="16"/>
-          <w:szCs w:val="16"/>
-        </w:rPr>
-      </w:pPr>
-      <w:r>
-        <w:rPr/>
+          <w:lang w:val="tr-TR" w:bidi="ar-SA"/>
+        </w:rPr>
+      </w:pPr>
+      <w:r>
+        <w:rPr>
+          <w:lang w:val="tr-TR" w:bidi="ar-SA"/>
+        </w:rPr>
         <w:t>Giris</w:t>
       </w:r>
     </w:p>
@@ -1211,12 +1238,12 @@
       <w:pPr>
         <w:pStyle w:val="MetinGvdesi"/>
         <w:rPr>
-          <w:lang w:val="tr-TR"/>
-        </w:rPr>
-      </w:pPr>
-      <w:r>
-        <w:rPr>
-          <w:lang w:val="tr-TR"/>
+          <w:lang w:val="tr-TR" w:bidi="ar-SA"/>
+        </w:rPr>
+      </w:pPr>
+      <w:r>
+        <w:rPr>
+          <w:lang w:val="tr-TR" w:bidi="ar-SA"/>
         </w:rPr>
         <w:t>Oyun C# Programlama dili kullanılarak nesne tabanlı programlama mantığı ile geliştirildi. Oyun kullanıcının belirlediği m x n karelik bir oyun alanında ve belirlenen kurallara göre bir simülasyon şeklinde çalışmaktadır. Kullanıcı oyun alanının boyutunu ve oyuncuların özelliklerini belirledikten sonra oyun başlatılır oyun sonunda oyuncuların tüm hareketleri ve tüm bilgileri ekrana tablo olarak yansıtılır. Bu bilgiler her kullanıcı için ayrı ayrı dosyalara yazdırılır.</w:t>
       </w:r>
@@ -1225,12 +1252,12 @@
       <w:pPr>
         <w:pStyle w:val="MetinGvdesi"/>
         <w:rPr>
-          <w:lang w:val="tr-TR"/>
-        </w:rPr>
-      </w:pPr>
-      <w:r>
-        <w:rPr>
-          <w:lang w:val="tr-TR"/>
+          <w:lang w:val="tr-TR" w:bidi="ar-SA"/>
+        </w:rPr>
+      </w:pPr>
+      <w:r>
+        <w:rPr>
+          <w:lang w:val="tr-TR" w:bidi="ar-SA"/>
         </w:rPr>
         <w:t>Oyuncuların her biri farklı şekilde çalışmaktadır;</w:t>
       </w:r>
@@ -1240,19 +1267,19 @@
         <w:pStyle w:val="MetinGvdesi"/>
         <w:ind w:hanging="0"/>
         <w:rPr>
-          <w:lang w:val="tr-TR"/>
-        </w:rPr>
-      </w:pPr>
-      <w:r>
-        <w:rPr>
-          <w:b/>
-          <w:lang w:val="tr-TR"/>
+          <w:lang w:val="tr-TR" w:bidi="ar-SA"/>
+        </w:rPr>
+      </w:pPr>
+      <w:r>
+        <w:rPr>
+          <w:b/>
+          <w:lang w:val="tr-TR" w:bidi="ar-SA"/>
         </w:rPr>
         <w:t>A oyuncusu</w:t>
       </w:r>
       <w:r>
         <w:rPr>
-          <w:lang w:val="tr-TR"/>
+          <w:lang w:val="tr-TR" w:bidi="ar-SA"/>
         </w:rPr>
         <w:t>: Altın toplamak için kendisine en yakın olan altını seçer.</w:t>
       </w:r>
@@ -1262,19 +1289,19 @@
         <w:pStyle w:val="MetinGvdesi"/>
         <w:ind w:hanging="0"/>
         <w:rPr>
-          <w:lang w:val="tr-TR"/>
-        </w:rPr>
-      </w:pPr>
-      <w:r>
-        <w:rPr>
-          <w:b/>
-          <w:lang w:val="tr-TR"/>
+          <w:lang w:val="tr-TR" w:bidi="ar-SA"/>
+        </w:rPr>
+      </w:pPr>
+      <w:r>
+        <w:rPr>
+          <w:b/>
+          <w:lang w:val="tr-TR" w:bidi="ar-SA"/>
         </w:rPr>
         <w:t>B oyuncusu</w:t>
       </w:r>
       <w:r>
         <w:rPr>
-          <w:lang w:val="tr-TR"/>
+          <w:lang w:val="tr-TR" w:bidi="ar-SA"/>
         </w:rPr>
         <w:t>: A oyuncusu gibi kendine en yakın altını seçer ama kendine en yakın ve en kârlı olan altını seçer.</w:t>
       </w:r>
@@ -1284,19 +1311,19 @@
         <w:pStyle w:val="MetinGvdesi"/>
         <w:ind w:hanging="0"/>
         <w:rPr>
-          <w:lang w:val="tr-TR"/>
-        </w:rPr>
-      </w:pPr>
-      <w:r>
-        <w:rPr>
-          <w:b/>
-          <w:lang w:val="tr-TR"/>
+          <w:lang w:val="tr-TR" w:bidi="ar-SA"/>
+        </w:rPr>
+      </w:pPr>
+      <w:r>
+        <w:rPr>
+          <w:b/>
+          <w:lang w:val="tr-TR" w:bidi="ar-SA"/>
         </w:rPr>
         <w:t>C oyuncusu</w:t>
       </w:r>
       <w:r>
         <w:rPr>
-          <w:lang w:val="tr-TR"/>
+          <w:lang w:val="tr-TR" w:bidi="ar-SA"/>
         </w:rPr>
         <w:t>:  B oyuncusu ile aynı şekilde en yakın ve en kârlı hedefi seçer. C’nin bir yeteneği bulunmakta. C sıra her kendisine geldiğinde haritada bulunan gizli altınlardan varsayılan olarak 2 adet gizli altını görünür hale getir. Hedefini bu işlemden sonra belirler.</w:t>
       </w:r>
@@ -1306,19 +1333,19 @@
         <w:pStyle w:val="MetinGvdesi"/>
         <w:ind w:hanging="0"/>
         <w:rPr>
-          <w:lang w:val="tr-TR"/>
-        </w:rPr>
-      </w:pPr>
-      <w:r>
-        <w:rPr>
-          <w:b/>
-          <w:lang w:val="tr-TR"/>
+          <w:lang w:val="tr-TR" w:bidi="ar-SA"/>
+        </w:rPr>
+      </w:pPr>
+      <w:r>
+        <w:rPr>
+          <w:b/>
+          <w:lang w:val="tr-TR" w:bidi="ar-SA"/>
         </w:rPr>
         <w:t>D oyuncusu</w:t>
       </w:r>
       <w:r>
         <w:rPr>
-          <w:lang w:val="tr-TR"/>
+          <w:lang w:val="tr-TR" w:bidi="ar-SA"/>
         </w:rPr>
         <w:t>: D oyuncusu hedef belirlerken ilk olarak diğer oyuncuların hedeflerine bakar. Eğer rakiplerinin hedeflerine onlardan önce gidebiliyorsa en yakın veya en kârlı olmasına bakmaksızın rakibinin hedefine gider. Rakiplerinin hedeflerine onlardan önce varamıyorsa B oyuncusu gibi en yakın ve en kârlı altını seçer.</w:t>
       </w:r>
@@ -1328,12 +1355,12 @@
         <w:pStyle w:val="MetinGvdesi"/>
         <w:ind w:hanging="0"/>
         <w:rPr>
-          <w:lang w:val="tr-TR"/>
-        </w:rPr>
-      </w:pPr>
-      <w:r>
-        <w:rPr>
-          <w:lang w:val="tr-TR"/>
+          <w:lang w:val="tr-TR" w:bidi="ar-SA"/>
+        </w:rPr>
+      </w:pPr>
+      <w:r>
+        <w:rPr>
+          <w:lang w:val="tr-TR" w:bidi="ar-SA"/>
         </w:rPr>
         <w:tab/>
         <w:t xml:space="preserve">Oyun başlatıldığında oyun alanında altın kalmayıncaya veya tüm oyuncular elenene kadar simülasyon devam eder. Oyun bittiğinde oyunun sonuçları, oyuncuların oyun sonu bilgileri kullanıcıya oyun bitiminde gösterilir aynı zamanda oyunun bulunduğu konumda her kullanıcı için farklı bir dosyada tüm bilgileri kaydedilir.  </w:t>
@@ -1345,12 +1372,13 @@
         <w:spacing w:lineRule="auto" w:line="259"/>
         <w:ind w:hanging="0"/>
         <w:rPr>
-          <w:sz w:val="16"/>
-          <w:szCs w:val="16"/>
-        </w:rPr>
-      </w:pPr>
-      <w:r>
-        <w:rPr/>
+          <w:lang w:val="tr-TR" w:bidi="ar-SA"/>
+        </w:rPr>
+      </w:pPr>
+      <w:r>
+        <w:rPr>
+          <w:lang w:val="tr-TR" w:bidi="ar-SA"/>
+        </w:rPr>
         <w:t>Yöntem</w:t>
       </w:r>
     </w:p>
@@ -1360,37 +1388,43 @@
         <w:spacing w:lineRule="auto" w:line="259"/>
         <w:ind w:left="288" w:hanging="288"/>
         <w:rPr>
+          <w:lang w:val="tr-TR" w:bidi="ar-SA"/>
+        </w:rPr>
+      </w:pPr>
+      <w:r>
+        <w:rPr>
+          <w:lang w:val="tr-TR" w:bidi="ar-SA"/>
+        </w:rPr>
+        <w:t>Başlangıç Ekranı</w:t>
+      </w:r>
+    </w:p>
+    <w:p>
+      <w:pPr>
+        <w:pStyle w:val="Normal"/>
+        <w:rPr>
           <w:sz w:val="16"/>
           <w:szCs w:val="16"/>
-        </w:rPr>
-      </w:pPr>
-      <w:r>
-        <w:rPr/>
-        <w:t>Başlangıç Ekranı</w:t>
-      </w:r>
-    </w:p>
-    <w:p>
-      <w:pPr>
-        <w:pStyle w:val="Normal"/>
+          <w:lang w:val="tr-TR" w:bidi="ar-SA"/>
+        </w:rPr>
+      </w:pPr>
+      <w:r>
         <w:rPr>
           <w:sz w:val="16"/>
           <w:szCs w:val="16"/>
-        </w:rPr>
-      </w:pPr>
-      <w:r>
-        <w:rPr/>
-      </w:r>
-    </w:p>
-    <w:p>
-      <w:pPr>
-        <w:pStyle w:val="MetinGvdesi"/>
-        <w:rPr>
-          <w:lang w:val="tr-TR"/>
-        </w:rPr>
-      </w:pPr>
-      <w:r>
-        <w:rPr>
-          <w:lang w:val="tr-TR"/>
+          <w:lang w:val="tr-TR" w:bidi="ar-SA"/>
+        </w:rPr>
+      </w:r>
+    </w:p>
+    <w:p>
+      <w:pPr>
+        <w:pStyle w:val="MetinGvdesi"/>
+        <w:rPr>
+          <w:lang w:val="tr-TR" w:bidi="ar-SA"/>
+        </w:rPr>
+      </w:pPr>
+      <w:r>
+        <w:rPr>
+          <w:lang w:val="tr-TR" w:bidi="ar-SA"/>
         </w:rPr>
         <w:t>Başlangıç ekranında kullanıcı oyunun ayarlarını belirler. Başlangıç ekranı oyun ayarları ve oyuncu ayarları bölümlerinden oluşur.</w:t>
       </w:r>
@@ -1401,12 +1435,12 @@
         <w:keepNext w:val="true"/>
         <w:ind w:hanging="0"/>
         <w:rPr>
-          <w:lang w:val="tr-TR"/>
-        </w:rPr>
-      </w:pPr>
-      <w:r>
-        <w:rPr>
-          <w:lang w:val="tr-TR"/>
+          <w:lang w:val="tr-TR" w:bidi="ar-SA"/>
+        </w:rPr>
+      </w:pPr>
+      <w:r>
+        <w:rPr>
+          <w:lang w:val="tr-TR" w:bidi="ar-SA"/>
         </w:rPr>
       </w:r>
     </w:p>
@@ -1417,12 +1451,13 @@
         <w:ind w:hanging="0"/>
         <w:jc w:val="center"/>
         <w:rPr>
-          <w:sz w:val="16"/>
-          <w:szCs w:val="16"/>
-        </w:rPr>
-      </w:pPr>
-      <w:r>
-        <w:rPr/>
+          <w:lang w:val="tr-TR" w:bidi="ar-SA"/>
+        </w:rPr>
+      </w:pPr>
+      <w:r>
+        <w:rPr>
+          <w:lang w:val="tr-TR" w:bidi="ar-SA"/>
+        </w:rPr>
         <w:drawing>
           <wp:inline distT="0" distB="0" distL="0" distR="0">
             <wp:extent cx="2169795" cy="2179955"/>
@@ -1441,7 +1476,7 @@
                     </pic:cNvPicPr>
                   </pic:nvPicPr>
                   <pic:blipFill>
-                    <a:blip r:embed="rId6"/>
+                    <a:blip r:embed="rId10"/>
                     <a:stretch>
                       <a:fillRect/>
                     </a:stretch>
@@ -1466,50 +1501,57 @@
       <w:pPr>
         <w:pStyle w:val="Caption"/>
         <w:rPr>
+          <w:lang w:val="tr-TR" w:bidi="ar-SA"/>
+        </w:rPr>
+      </w:pPr>
+      <w:bookmarkStart w:id="0" w:name="_Ref56618492"/>
+      <w:r>
+        <w:rPr>
           <w:color w:val="auto"/>
-        </w:rPr>
-      </w:pPr>
-      <w:bookmarkStart w:id="0" w:name="_Ref56618492"/>
+          <w:lang w:val="tr-TR" w:bidi="ar-SA"/>
+        </w:rPr>
+        <w:t xml:space="preserve">Şekil </w:t>
+      </w:r>
       <w:r>
         <w:rPr>
           <w:color w:val="auto"/>
-        </w:rPr>
-        <w:t xml:space="preserve">Şekil </w:t>
+          <w:lang w:val="tr-TR" w:bidi="ar-SA"/>
+        </w:rPr>
+        <w:fldChar w:fldCharType="begin"/>
       </w:r>
       <w:r>
         <w:rPr>
           <w:color w:val="auto"/>
-        </w:rPr>
-        <w:fldChar w:fldCharType="begin"/>
+          <w:lang w:val="tr-TR" w:bidi="ar-SA"/>
+        </w:rPr>
+        <w:instrText> SEQ Şekil \* ARABIC </w:instrText>
       </w:r>
       <w:r>
         <w:rPr>
           <w:color w:val="auto"/>
-        </w:rPr>
-        <w:instrText> SEQ Şekil \* ARABIC </w:instrText>
+          <w:lang w:val="tr-TR" w:bidi="ar-SA"/>
+        </w:rPr>
+        <w:fldChar w:fldCharType="separate"/>
       </w:r>
       <w:r>
         <w:rPr>
           <w:color w:val="auto"/>
-        </w:rPr>
-        <w:fldChar w:fldCharType="separate"/>
+          <w:lang w:val="tr-TR" w:bidi="ar-SA"/>
+        </w:rPr>
+        <w:t>1</w:t>
       </w:r>
       <w:r>
         <w:rPr>
           <w:color w:val="auto"/>
-        </w:rPr>
-        <w:t>1</w:t>
-      </w:r>
+          <w:lang w:val="tr-TR" w:bidi="ar-SA"/>
+        </w:rPr>
+        <w:fldChar w:fldCharType="end"/>
+      </w:r>
+      <w:bookmarkEnd w:id="0"/>
       <w:r>
         <w:rPr>
           <w:color w:val="auto"/>
-        </w:rPr>
-        <w:fldChar w:fldCharType="end"/>
-      </w:r>
-      <w:bookmarkEnd w:id="0"/>
-      <w:r>
-        <w:rPr>
-          <w:color w:val="auto"/>
+          <w:lang w:val="tr-TR" w:bidi="ar-SA"/>
         </w:rPr>
         <w:t xml:space="preserve"> : Oyun ayarları</w:t>
       </w:r>
@@ -1520,10 +1562,15 @@
         <w:rPr>
           <w:sz w:val="16"/>
           <w:szCs w:val="16"/>
-        </w:rPr>
-      </w:pPr>
-      <w:r>
-        <w:rPr/>
+          <w:lang w:val="tr-TR" w:bidi="ar-SA"/>
+        </w:rPr>
+      </w:pPr>
+      <w:r>
+        <w:rPr>
+          <w:sz w:val="16"/>
+          <w:szCs w:val="16"/>
+          <w:lang w:val="tr-TR" w:bidi="ar-SA"/>
+        </w:rPr>
       </w:r>
     </w:p>
     <w:p>
@@ -1531,12 +1578,12 @@
         <w:pStyle w:val="MetinGvdesi"/>
         <w:ind w:hanging="0"/>
         <w:rPr>
-          <w:lang w:val="tr-TR"/>
-        </w:rPr>
-      </w:pPr>
-      <w:r>
-        <w:rPr>
-          <w:lang w:val="tr-TR"/>
+          <w:lang w:val="tr-TR" w:bidi="ar-SA"/>
+        </w:rPr>
+      </w:pPr>
+      <w:r>
+        <w:rPr>
+          <w:lang w:val="tr-TR" w:bidi="ar-SA"/>
         </w:rPr>
         <w:tab/>
         <w:t xml:space="preserve">Oyun ayarları bölümünde kullanıcı, oyun alanın genişlik ve yüksekliğinin kaç kareden oluşacağını belirler. Oyun alanında bulunan karelerin yüzde kaçında altın bulunacağını ve bu altınların yüzde kaçının gizli olacağını belirler. </w:t>
@@ -1547,12 +1594,12 @@
         <w:pStyle w:val="MetinGvdesi"/>
         <w:ind w:hanging="0"/>
         <w:rPr>
-          <w:lang w:val="tr-TR"/>
-        </w:rPr>
-      </w:pPr>
-      <w:r>
-        <w:rPr>
-          <w:lang w:val="tr-TR"/>
+          <w:lang w:val="tr-TR" w:bidi="ar-SA"/>
+        </w:rPr>
+      </w:pPr>
+      <w:r>
+        <w:rPr>
+          <w:lang w:val="tr-TR" w:bidi="ar-SA"/>
         </w:rPr>
         <w:tab/>
         <w:t>Tüm oyuncuların başlangıçta kasasında kaç altın ile başlayacağını belirler. Bir hamlede yani bir turda maksimum yapabileceği hareket sayısını belirler.</w:t>
@@ -1563,12 +1610,12 @@
         <w:pStyle w:val="MetinGvdesi"/>
         <w:ind w:hanging="0"/>
         <w:rPr>
-          <w:lang w:val="tr-TR"/>
-        </w:rPr>
-      </w:pPr>
-      <w:r>
-        <w:rPr>
-          <w:lang w:val="tr-TR"/>
+          <w:lang w:val="tr-TR" w:bidi="ar-SA"/>
+        </w:rPr>
+      </w:pPr>
+      <w:r>
+        <w:rPr>
+          <w:lang w:val="tr-TR" w:bidi="ar-SA"/>
         </w:rPr>
         <w:tab/>
         <w:t xml:space="preserve">Eğer oyun ayarları değiştirilmez ise oyun varsayılan olarak belirlenen değerler ile başlatılır. </w:t>
@@ -1576,41 +1623,41 @@
       <w:r>
         <w:rPr>
           <w:b/>
-          <w:lang w:val="tr-TR"/>
+          <w:lang w:val="tr-TR" w:bidi="ar-SA"/>
         </w:rPr>
         <w:fldChar w:fldCharType="begin"/>
       </w:r>
       <w:r>
         <w:rPr>
           <w:b/>
-          <w:lang w:val="tr-TR"/>
+          <w:lang w:val="tr-TR" w:bidi="ar-SA"/>
         </w:rPr>
         <w:instrText> REF _Ref56618492 \h </w:instrText>
       </w:r>
       <w:r>
         <w:rPr>
           <w:b/>
-          <w:lang w:val="tr-TR"/>
+          <w:lang w:val="tr-TR" w:bidi="ar-SA"/>
         </w:rPr>
         <w:fldChar w:fldCharType="separate"/>
       </w:r>
       <w:r>
         <w:rPr>
           <w:b/>
-          <w:lang w:val="tr-TR"/>
+          <w:lang w:val="tr-TR" w:bidi="ar-SA"/>
         </w:rPr>
         <w:t>Şekil 1</w:t>
       </w:r>
       <w:r>
         <w:rPr>
           <w:b/>
-          <w:lang w:val="tr-TR"/>
+          <w:lang w:val="tr-TR" w:bidi="ar-SA"/>
         </w:rPr>
         <w:fldChar w:fldCharType="end"/>
       </w:r>
       <w:r>
         <w:rPr>
-          <w:lang w:val="tr-TR"/>
+          <w:lang w:val="tr-TR" w:bidi="ar-SA"/>
         </w:rPr>
         <w:t xml:space="preserve">‘ de belirtilen değerler varsayılan değerlerdir. </w:t>
       </w:r>
@@ -1620,12 +1667,12 @@
         <w:pStyle w:val="MetinGvdesi"/>
         <w:ind w:hanging="0"/>
         <w:rPr>
-          <w:lang w:val="tr-TR"/>
-        </w:rPr>
-      </w:pPr>
-      <w:r>
-        <w:rPr>
-          <w:lang w:val="tr-TR"/>
+          <w:lang w:val="tr-TR" w:bidi="ar-SA"/>
+        </w:rPr>
+      </w:pPr>
+      <w:r>
+        <w:rPr>
+          <w:lang w:val="tr-TR" w:bidi="ar-SA"/>
         </w:rPr>
       </w:r>
     </w:p>
@@ -1634,12 +1681,12 @@
         <w:pStyle w:val="MetinGvdesi"/>
         <w:ind w:hanging="0"/>
         <w:rPr>
-          <w:lang w:val="tr-TR"/>
-        </w:rPr>
-      </w:pPr>
-      <w:r>
-        <w:rPr>
-          <w:lang w:val="tr-TR"/>
+          <w:lang w:val="tr-TR" w:bidi="ar-SA"/>
+        </w:rPr>
+      </w:pPr>
+      <w:r>
+        <w:rPr>
+          <w:lang w:val="tr-TR" w:bidi="ar-SA"/>
         </w:rPr>
       </w:r>
     </w:p>
@@ -1650,12 +1697,13 @@
         <w:ind w:hanging="0"/>
         <w:jc w:val="center"/>
         <w:rPr>
-          <w:sz w:val="16"/>
-          <w:szCs w:val="16"/>
-        </w:rPr>
-      </w:pPr>
-      <w:r>
-        <w:rPr/>
+          <w:lang w:val="tr-TR" w:bidi="ar-SA"/>
+        </w:rPr>
+      </w:pPr>
+      <w:r>
+        <w:rPr>
+          <w:lang w:val="tr-TR" w:bidi="ar-SA"/>
+        </w:rPr>
         <w:drawing>
           <wp:inline distT="0" distB="0" distL="0" distR="0">
             <wp:extent cx="2132330" cy="1953260"/>
@@ -1674,7 +1722,7 @@
                     </pic:cNvPicPr>
                   </pic:nvPicPr>
                   <pic:blipFill>
-                    <a:blip r:embed="rId7"/>
+                    <a:blip r:embed="rId11"/>
                     <a:stretch>
                       <a:fillRect/>
                     </a:stretch>
@@ -1699,7 +1747,7 @@
       <w:pPr>
         <w:pStyle w:val="Caption"/>
         <w:rPr>
-          <w:color w:val="auto"/>
+          <w:lang w:val="tr-TR" w:bidi="ar-SA"/>
         </w:rPr>
       </w:pPr>
       <w:bookmarkStart w:id="1" w:name="_Ref56623027"/>
@@ -1707,36 +1755,42 @@
       <w:r>
         <w:rPr>
           <w:color w:val="auto"/>
+          <w:lang w:val="tr-TR" w:bidi="ar-SA"/>
         </w:rPr>
         <w:t xml:space="preserve">Şekil </w:t>
       </w:r>
       <w:r>
         <w:rPr>
           <w:color w:val="auto"/>
+          <w:lang w:val="tr-TR" w:bidi="ar-SA"/>
         </w:rPr>
         <w:fldChar w:fldCharType="begin"/>
       </w:r>
       <w:r>
         <w:rPr>
           <w:color w:val="auto"/>
+          <w:lang w:val="tr-TR" w:bidi="ar-SA"/>
         </w:rPr>
         <w:instrText> SEQ Şekil \* ARABIC </w:instrText>
       </w:r>
       <w:r>
         <w:rPr>
           <w:color w:val="auto"/>
+          <w:lang w:val="tr-TR" w:bidi="ar-SA"/>
         </w:rPr>
         <w:fldChar w:fldCharType="separate"/>
       </w:r>
       <w:r>
         <w:rPr>
           <w:color w:val="auto"/>
+          <w:lang w:val="tr-TR" w:bidi="ar-SA"/>
         </w:rPr>
         <w:t>2</w:t>
       </w:r>
       <w:r>
         <w:rPr>
           <w:color w:val="auto"/>
+          <w:lang w:val="tr-TR" w:bidi="ar-SA"/>
         </w:rPr>
         <w:fldChar w:fldCharType="end"/>
       </w:r>
@@ -1744,6 +1798,7 @@
       <w:r>
         <w:rPr>
           <w:color w:val="auto"/>
+          <w:lang w:val="tr-TR" w:bidi="ar-SA"/>
         </w:rPr>
         <w:t>: A oyuncusu ayarları</w:t>
       </w:r>
@@ -1754,63 +1809,51 @@
         <w:pStyle w:val="MetinGvdesi"/>
         <w:ind w:hanging="0"/>
         <w:rPr>
-          <w:lang w:val="tr-TR"/>
-        </w:rPr>
-      </w:pPr>
-      <w:r>
-        <w:rPr>
-          <w:lang w:val="tr-TR"/>
+          <w:lang w:val="tr-TR" w:bidi="ar-SA"/>
+        </w:rPr>
+      </w:pPr>
+      <w:r>
+        <w:rPr>
+          <w:lang w:val="tr-TR" w:bidi="ar-SA"/>
         </w:rPr>
         <w:tab/>
         <w:t xml:space="preserve">Oyuncu ayarları bölümünde ise oyuncuların bir hamle yaptıklarında harcamaları gereken hamle maliyeti ve bir hedef belirlerken harcamaları gereken hedef bulma maliyeti belirlenir. Bu değerler her oyuncu için ayrı ayrı belirlenir. </w:t>
       </w:r>
       <w:r>
         <w:rPr>
-          <w:lang w:val="tr-TR"/>
+          <w:lang w:val="tr-TR" w:bidi="ar-SA"/>
         </w:rPr>
         <w:fldChar w:fldCharType="begin"/>
       </w:r>
       <w:r>
         <w:rPr>
-          <w:lang w:val="tr-TR"/>
+          <w:lang w:val="tr-TR" w:bidi="ar-SA"/>
         </w:rPr>
         <w:instrText> REF _Ref56623027 \h </w:instrText>
       </w:r>
       <w:r>
         <w:rPr>
-          <w:lang w:val="tr-TR"/>
+          <w:lang w:val="tr-TR" w:bidi="ar-SA"/>
         </w:rPr>
         <w:fldChar w:fldCharType="separate"/>
       </w:r>
       <w:r>
         <w:rPr>
-          <w:lang w:val="tr-TR"/>
+          <w:lang w:val="tr-TR" w:bidi="ar-SA"/>
         </w:rPr>
         <w:t>Şekil 2: A oyuncusu ayarları</w:t>
       </w:r>
       <w:r>
         <w:rPr>
-          <w:lang w:val="tr-TR"/>
+          <w:lang w:val="tr-TR" w:bidi="ar-SA"/>
         </w:rPr>
         <w:fldChar w:fldCharType="end"/>
       </w:r>
       <w:r>
         <w:rPr>
-          <w:lang w:val="tr-TR"/>
-        </w:rPr>
-        <w:t>d</w:t>
-      </w:r>
-      <w:r>
-        <w:rPr>
-          <w:lang w:val="tr-TR"/>
-        </w:rPr>
-        <w:t>a</w:t>
-      </w:r>
-      <w:r>
-        <w:rPr>
-          <w:lang w:val="tr-TR"/>
-        </w:rPr>
-        <w:t xml:space="preserve"> A oyuncusunun değerleri gösterilmiştir. </w:t>
+          <w:lang w:val="tr-TR" w:bidi="ar-SA"/>
+        </w:rPr>
+        <w:t xml:space="preserve">da A oyuncusunun değerleri gösterilmiştir. </w:t>
       </w:r>
     </w:p>
     <w:p>
@@ -1818,12 +1861,12 @@
         <w:pStyle w:val="MetinGvdesi"/>
         <w:ind w:hanging="0"/>
         <w:rPr>
-          <w:lang w:val="tr-TR"/>
-        </w:rPr>
-      </w:pPr>
-      <w:r>
-        <w:rPr>
-          <w:lang w:val="tr-TR"/>
+          <w:lang w:val="tr-TR" w:bidi="ar-SA"/>
+        </w:rPr>
+      </w:pPr>
+      <w:r>
+        <w:rPr>
+          <w:lang w:val="tr-TR" w:bidi="ar-SA"/>
         </w:rPr>
         <w:tab/>
       </w:r>
@@ -1833,12 +1876,12 @@
         <w:pStyle w:val="MetinGvdesi"/>
         <w:ind w:hanging="0"/>
         <w:rPr>
-          <w:lang w:val="tr-TR"/>
-        </w:rPr>
-      </w:pPr>
-      <w:r>
-        <w:rPr>
-          <w:lang w:val="tr-TR"/>
+          <w:lang w:val="tr-TR" w:bidi="ar-SA"/>
+        </w:rPr>
+      </w:pPr>
+      <w:r>
+        <w:rPr>
+          <w:lang w:val="tr-TR" w:bidi="ar-SA"/>
         </w:rPr>
         <w:tab/>
         <w:t>Her oyuncu varsayılan olarak hamle maliyeti için 5 altın harcar. Ama varsayılan hedef belirleme maliyeti her oyuncu için farklıdır bu değerler;</w:t>
@@ -1849,12 +1892,12 @@
         <w:pStyle w:val="MetinGvdesi"/>
         <w:ind w:hanging="0"/>
         <w:rPr>
-          <w:lang w:val="tr-TR"/>
-        </w:rPr>
-      </w:pPr>
-      <w:r>
-        <w:rPr>
-          <w:lang w:val="tr-TR"/>
+          <w:lang w:val="tr-TR" w:bidi="ar-SA"/>
+        </w:rPr>
+      </w:pPr>
+      <w:r>
+        <w:rPr>
+          <w:lang w:val="tr-TR" w:bidi="ar-SA"/>
         </w:rPr>
       </w:r>
     </w:p>
@@ -1863,12 +1906,12 @@
         <w:pStyle w:val="MetinGvdesi"/>
         <w:ind w:hanging="0"/>
         <w:rPr>
-          <w:lang w:val="tr-TR"/>
-        </w:rPr>
-      </w:pPr>
-      <w:r>
-        <w:rPr>
-          <w:lang w:val="tr-TR"/>
+          <w:lang w:val="tr-TR" w:bidi="ar-SA"/>
+        </w:rPr>
+      </w:pPr>
+      <w:r>
+        <w:rPr>
+          <w:lang w:val="tr-TR" w:bidi="ar-SA"/>
         </w:rPr>
         <w:tab/>
         <w:t>A hedef belirleme maliyeti: 5</w:t>
@@ -1879,12 +1922,12 @@
         <w:pStyle w:val="MetinGvdesi"/>
         <w:ind w:hanging="0"/>
         <w:rPr>
-          <w:lang w:val="tr-TR"/>
-        </w:rPr>
-      </w:pPr>
-      <w:r>
-        <w:rPr>
-          <w:lang w:val="tr-TR"/>
+          <w:lang w:val="tr-TR" w:bidi="ar-SA"/>
+        </w:rPr>
+      </w:pPr>
+      <w:r>
+        <w:rPr>
+          <w:lang w:val="tr-TR" w:bidi="ar-SA"/>
         </w:rPr>
         <w:tab/>
         <w:t>B hedef belirleme maliyeti: 10</w:t>
@@ -1895,12 +1938,12 @@
         <w:pStyle w:val="MetinGvdesi"/>
         <w:ind w:hanging="0"/>
         <w:rPr>
-          <w:lang w:val="tr-TR"/>
-        </w:rPr>
-      </w:pPr>
-      <w:r>
-        <w:rPr>
-          <w:lang w:val="tr-TR"/>
+          <w:lang w:val="tr-TR" w:bidi="ar-SA"/>
+        </w:rPr>
+      </w:pPr>
+      <w:r>
+        <w:rPr>
+          <w:lang w:val="tr-TR" w:bidi="ar-SA"/>
         </w:rPr>
         <w:tab/>
         <w:t>C hedef belirleme maliyeti: 15</w:t>
@@ -1911,12 +1954,12 @@
         <w:pStyle w:val="MetinGvdesi"/>
         <w:ind w:hanging="0"/>
         <w:rPr>
-          <w:lang w:val="tr-TR"/>
-        </w:rPr>
-      </w:pPr>
-      <w:r>
-        <w:rPr>
-          <w:lang w:val="tr-TR"/>
+          <w:lang w:val="tr-TR" w:bidi="ar-SA"/>
+        </w:rPr>
+      </w:pPr>
+      <w:r>
+        <w:rPr>
+          <w:lang w:val="tr-TR" w:bidi="ar-SA"/>
         </w:rPr>
         <w:tab/>
         <w:t>D hedef belirleme maliyeti: 20</w:t>
@@ -1927,12 +1970,12 @@
         <w:pStyle w:val="MetinGvdesi"/>
         <w:ind w:hanging="0"/>
         <w:rPr>
-          <w:lang w:val="tr-TR"/>
-        </w:rPr>
-      </w:pPr>
-      <w:r>
-        <w:rPr>
-          <w:lang w:val="tr-TR"/>
+          <w:lang w:val="tr-TR" w:bidi="ar-SA"/>
+        </w:rPr>
+      </w:pPr>
+      <w:r>
+        <w:rPr>
+          <w:lang w:val="tr-TR" w:bidi="ar-SA"/>
         </w:rPr>
       </w:r>
     </w:p>
@@ -1942,12 +1985,12 @@
         <w:ind w:hanging="0"/>
         <w:jc w:val="center"/>
         <w:rPr>
-          <w:lang w:val="tr-TR"/>
-        </w:rPr>
-      </w:pPr>
-      <w:r>
-        <w:rPr>
-          <w:lang w:val="tr-TR"/>
+          <w:lang w:val="tr-TR" w:bidi="ar-SA"/>
+        </w:rPr>
+      </w:pPr>
+      <w:r>
+        <w:rPr>
+          <w:lang w:val="tr-TR" w:bidi="ar-SA"/>
         </w:rPr>
       </w:r>
     </w:p>
@@ -1957,12 +2000,13 @@
         <w:ind w:hanging="0"/>
         <w:jc w:val="center"/>
         <w:rPr>
-          <w:sz w:val="16"/>
-          <w:szCs w:val="16"/>
-        </w:rPr>
-      </w:pPr>
-      <w:r>
-        <w:rPr/>
+          <w:lang w:val="tr-TR" w:bidi="ar-SA"/>
+        </w:rPr>
+      </w:pPr>
+      <w:r>
+        <w:rPr>
+          <w:lang w:val="tr-TR" w:bidi="ar-SA"/>
+        </w:rPr>
         <w:drawing>
           <wp:inline distT="0" distB="0" distL="0" distR="0">
             <wp:extent cx="2458085" cy="2209165"/>
@@ -1981,7 +2025,7 @@
                     </pic:cNvPicPr>
                   </pic:nvPicPr>
                   <pic:blipFill>
-                    <a:blip r:embed="rId8"/>
+                    <a:blip r:embed="rId12"/>
                     <a:stretch>
                       <a:fillRect/>
                     </a:stretch>
@@ -2006,50 +2050,57 @@
       <w:pPr>
         <w:pStyle w:val="Caption"/>
         <w:rPr>
+          <w:lang w:val="tr-TR" w:bidi="ar-SA"/>
+        </w:rPr>
+      </w:pPr>
+      <w:bookmarkStart w:id="3" w:name="_Ref56619534"/>
+      <w:r>
+        <w:rPr>
           <w:color w:val="auto"/>
-        </w:rPr>
-      </w:pPr>
-      <w:bookmarkStart w:id="3" w:name="_Ref56619534"/>
+          <w:lang w:val="tr-TR" w:bidi="ar-SA"/>
+        </w:rPr>
+        <w:t xml:space="preserve">Şekil </w:t>
+      </w:r>
       <w:r>
         <w:rPr>
           <w:color w:val="auto"/>
-        </w:rPr>
-        <w:t xml:space="preserve">Şekil </w:t>
+          <w:lang w:val="tr-TR" w:bidi="ar-SA"/>
+        </w:rPr>
+        <w:fldChar w:fldCharType="begin"/>
       </w:r>
       <w:r>
         <w:rPr>
           <w:color w:val="auto"/>
-        </w:rPr>
-        <w:fldChar w:fldCharType="begin"/>
+          <w:lang w:val="tr-TR" w:bidi="ar-SA"/>
+        </w:rPr>
+        <w:instrText> SEQ Şekil \* ARABIC </w:instrText>
       </w:r>
       <w:r>
         <w:rPr>
           <w:color w:val="auto"/>
-        </w:rPr>
-        <w:instrText> SEQ Şekil \* ARABIC </w:instrText>
+          <w:lang w:val="tr-TR" w:bidi="ar-SA"/>
+        </w:rPr>
+        <w:fldChar w:fldCharType="separate"/>
       </w:r>
       <w:r>
         <w:rPr>
           <w:color w:val="auto"/>
-        </w:rPr>
-        <w:fldChar w:fldCharType="separate"/>
+          <w:lang w:val="tr-TR" w:bidi="ar-SA"/>
+        </w:rPr>
+        <w:t>3</w:t>
       </w:r>
       <w:r>
         <w:rPr>
           <w:color w:val="auto"/>
-        </w:rPr>
-        <w:t>3</w:t>
-      </w:r>
+          <w:lang w:val="tr-TR" w:bidi="ar-SA"/>
+        </w:rPr>
+        <w:fldChar w:fldCharType="end"/>
+      </w:r>
+      <w:bookmarkEnd w:id="3"/>
       <w:r>
         <w:rPr>
           <w:color w:val="auto"/>
-        </w:rPr>
-        <w:fldChar w:fldCharType="end"/>
-      </w:r>
-      <w:bookmarkEnd w:id="3"/>
-      <w:r>
-        <w:rPr>
-          <w:color w:val="auto"/>
+          <w:lang w:val="tr-TR" w:bidi="ar-SA"/>
         </w:rPr>
         <w:t>: C oyuncusu ayarları</w:t>
       </w:r>
@@ -2060,22 +2111,32 @@
         <w:rPr>
           <w:sz w:val="16"/>
           <w:szCs w:val="16"/>
-        </w:rPr>
-      </w:pPr>
-      <w:r>
-        <w:rPr/>
-      </w:r>
-    </w:p>
-    <w:p>
-      <w:pPr>
-        <w:pStyle w:val="Normal"/>
+          <w:lang w:val="tr-TR" w:bidi="ar-SA"/>
+        </w:rPr>
+      </w:pPr>
+      <w:r>
         <w:rPr>
           <w:sz w:val="16"/>
           <w:szCs w:val="16"/>
-        </w:rPr>
-      </w:pPr>
-      <w:r>
-        <w:rPr/>
+          <w:lang w:val="tr-TR" w:bidi="ar-SA"/>
+        </w:rPr>
+      </w:r>
+    </w:p>
+    <w:p>
+      <w:pPr>
+        <w:pStyle w:val="Normal"/>
+        <w:rPr>
+          <w:sz w:val="16"/>
+          <w:szCs w:val="16"/>
+          <w:lang w:val="tr-TR" w:bidi="ar-SA"/>
+        </w:rPr>
+      </w:pPr>
+      <w:r>
+        <w:rPr>
+          <w:sz w:val="16"/>
+          <w:szCs w:val="16"/>
+          <w:lang w:val="tr-TR" w:bidi="ar-SA"/>
+        </w:rPr>
       </w:r>
     </w:p>
     <w:p>
@@ -2083,12 +2144,12 @@
         <w:pStyle w:val="MetinGvdesi"/>
         <w:ind w:hanging="0"/>
         <w:rPr>
-          <w:lang w:val="tr-TR"/>
-        </w:rPr>
-      </w:pPr>
-      <w:r>
-        <w:rPr>
-          <w:lang w:val="tr-TR"/>
+          <w:lang w:val="tr-TR" w:bidi="ar-SA"/>
+        </w:rPr>
+      </w:pPr>
+      <w:r>
+        <w:rPr>
+          <w:lang w:val="tr-TR" w:bidi="ar-SA"/>
         </w:rPr>
         <w:tab/>
         <w:t xml:space="preserve">C oyuncusunun kendi özelliği olan gizli altın açma yeteneğinin, diğer oyunculara ek olarak kaç altın açacağı kullanıcı tarafından belirlenir. Eğer kullanıcı belirlemez ise </w:t>
@@ -2096,54 +2157,54 @@
       <w:r>
         <w:rPr>
           <w:b/>
-          <w:lang w:val="tr-TR"/>
+          <w:lang w:val="tr-TR" w:bidi="ar-SA"/>
         </w:rPr>
         <w:fldChar w:fldCharType="begin"/>
       </w:r>
       <w:r>
         <w:rPr>
           <w:b/>
-          <w:lang w:val="tr-TR"/>
+          <w:lang w:val="tr-TR" w:bidi="ar-SA"/>
         </w:rPr>
         <w:instrText> REF _Ref56619534 \h </w:instrText>
       </w:r>
       <w:r>
         <w:rPr>
           <w:b/>
-          <w:lang w:val="tr-TR"/>
+          <w:lang w:val="tr-TR" w:bidi="ar-SA"/>
         </w:rPr>
         <w:fldChar w:fldCharType="separate"/>
       </w:r>
       <w:r>
         <w:rPr>
           <w:b/>
-          <w:lang w:val="tr-TR"/>
+          <w:lang w:val="tr-TR" w:bidi="ar-SA"/>
         </w:rPr>
         <w:t>Şekil 3</w:t>
       </w:r>
       <w:r>
         <w:rPr>
           <w:b/>
-          <w:lang w:val="tr-TR"/>
+          <w:lang w:val="tr-TR" w:bidi="ar-SA"/>
         </w:rPr>
         <w:fldChar w:fldCharType="end"/>
       </w:r>
       <w:r>
         <w:rPr>
-          <w:lang w:val="tr-TR"/>
+          <w:lang w:val="tr-TR" w:bidi="ar-SA"/>
         </w:rPr>
         <w:t xml:space="preserve">’ te de belirtildiği gibi C oyuncusu varsayılan olarak her tur </w:t>
       </w:r>
       <w:r>
         <w:rPr>
           <w:u w:val="single"/>
-          <w:lang w:val="tr-TR"/>
+          <w:lang w:val="tr-TR" w:bidi="ar-SA"/>
         </w:rPr>
         <w:t xml:space="preserve">en yakın </w:t>
       </w:r>
       <w:r>
         <w:rPr>
-          <w:lang w:val="tr-TR"/>
+          <w:lang w:val="tr-TR" w:bidi="ar-SA"/>
         </w:rPr>
         <w:t xml:space="preserve">2 gizli altını görünür hale getirir. </w:t>
       </w:r>
@@ -2153,12 +2214,12 @@
         <w:pStyle w:val="MetinGvdesi"/>
         <w:ind w:hanging="0"/>
         <w:rPr>
-          <w:lang w:val="tr-TR"/>
-        </w:rPr>
-      </w:pPr>
-      <w:r>
-        <w:rPr>
-          <w:lang w:val="tr-TR"/>
+          <w:lang w:val="tr-TR" w:bidi="ar-SA"/>
+        </w:rPr>
+      </w:pPr>
+      <w:r>
+        <w:rPr>
+          <w:lang w:val="tr-TR" w:bidi="ar-SA"/>
         </w:rPr>
       </w:r>
     </w:p>
@@ -2167,12 +2228,12 @@
         <w:pStyle w:val="MetinGvdesi"/>
         <w:ind w:hanging="0"/>
         <w:rPr>
-          <w:lang w:val="tr-TR"/>
-        </w:rPr>
-      </w:pPr>
-      <w:r>
-        <w:rPr>
-          <w:lang w:val="tr-TR"/>
+          <w:lang w:val="tr-TR" w:bidi="ar-SA"/>
+        </w:rPr>
+      </w:pPr>
+      <w:r>
+        <w:rPr>
+          <w:lang w:val="tr-TR" w:bidi="ar-SA"/>
         </w:rPr>
       </w:r>
     </w:p>
@@ -2182,12 +2243,13 @@
         <w:spacing w:lineRule="auto" w:line="259"/>
         <w:ind w:left="288" w:hanging="288"/>
         <w:rPr>
-          <w:sz w:val="16"/>
-          <w:szCs w:val="16"/>
-        </w:rPr>
-      </w:pPr>
-      <w:r>
-        <w:rPr/>
+          <w:lang w:val="tr-TR" w:bidi="ar-SA"/>
+        </w:rPr>
+      </w:pPr>
+      <w:r>
+        <w:rPr>
+          <w:lang w:val="tr-TR" w:bidi="ar-SA"/>
+        </w:rPr>
         <w:t>Oyun ekranı</w:t>
       </w:r>
     </w:p>
@@ -2195,25 +2257,25 @@
       <w:pPr>
         <w:pStyle w:val="MetinGvdesi"/>
         <w:rPr>
-          <w:lang w:val="tr-TR"/>
-        </w:rPr>
-      </w:pPr>
-      <w:r>
-        <w:rPr>
-          <w:lang w:val="tr-TR"/>
-        </w:rPr>
-      </w:r>
-    </w:p>
-    <w:p>
-      <w:pPr>
-        <w:pStyle w:val="MetinGvdesi"/>
-        <w:rPr>
-          <w:lang w:val="tr-TR"/>
-        </w:rPr>
-      </w:pPr>
-      <w:r>
-        <w:rPr>
-          <w:lang w:val="tr-TR"/>
+          <w:lang w:val="tr-TR" w:bidi="ar-SA"/>
+        </w:rPr>
+      </w:pPr>
+      <w:r>
+        <w:rPr>
+          <w:lang w:val="tr-TR" w:bidi="ar-SA"/>
+        </w:rPr>
+      </w:r>
+    </w:p>
+    <w:p>
+      <w:pPr>
+        <w:pStyle w:val="MetinGvdesi"/>
+        <w:rPr>
+          <w:lang w:val="tr-TR" w:bidi="ar-SA"/>
+        </w:rPr>
+      </w:pPr>
+      <w:r>
+        <w:rPr>
+          <w:lang w:val="tr-TR" w:bidi="ar-SA"/>
         </w:rPr>
         <w:t>Oyun ekranının sol tarafındaki panelde oyuncuların bilgileri gösterilir. Oyunu başlat, oyun hızı, gizli altınları göster, tur gibi butonlar bulunur oyun bu butonlar aracılığıyla kontrol edilir. Ekranın geri kalan kısmındaki panel oyun tahtasının görüntülendiği, oyunun görsel olarak oynandığı bölümdür.</w:t>
       </w:r>
@@ -2222,12 +2284,12 @@
       <w:pPr>
         <w:pStyle w:val="MetinGvdesi"/>
         <w:rPr>
-          <w:lang w:val="tr-TR"/>
-        </w:rPr>
-      </w:pPr>
-      <w:r>
-        <w:rPr>
-          <w:lang w:val="tr-TR"/>
+          <w:lang w:val="tr-TR" w:bidi="ar-SA"/>
+        </w:rPr>
+      </w:pPr>
+      <w:r>
+        <w:rPr>
+          <w:lang w:val="tr-TR" w:bidi="ar-SA"/>
         </w:rPr>
         <w:t xml:space="preserve"> </w:t>
       </w:r>
@@ -2236,24 +2298,26 @@
       <w:pPr>
         <w:pStyle w:val="MetinGvdesi"/>
         <w:rPr>
-          <w:lang w:val="tr-TR"/>
-        </w:rPr>
-      </w:pPr>
-      <w:r>
-        <w:rPr>
-          <w:lang w:val="tr-TR"/>
-        </w:rPr>
-      </w:r>
-    </w:p>
-    <w:p>
-      <w:pPr>
-        <w:pStyle w:val="MetinGvdesi"/>
-        <w:rPr>
-          <w:lang w:val="tr-TR"/>
-        </w:rPr>
-      </w:pPr>
-      <w:r>
-        <w:rPr/>
+          <w:lang w:val="tr-TR" w:bidi="ar-SA"/>
+        </w:rPr>
+      </w:pPr>
+      <w:r>
+        <w:rPr>
+          <w:lang w:val="tr-TR" w:bidi="ar-SA"/>
+        </w:rPr>
+      </w:r>
+    </w:p>
+    <w:p>
+      <w:pPr>
+        <w:pStyle w:val="MetinGvdesi"/>
+        <w:rPr>
+          <w:lang w:val="tr-TR" w:bidi="ar-SA"/>
+        </w:rPr>
+      </w:pPr>
+      <w:r>
+        <w:rPr>
+          <w:lang w:val="tr-TR" w:bidi="ar-SA"/>
+        </w:rPr>
         <w:drawing>
           <wp:inline distT="0" distB="0" distL="0" distR="0">
             <wp:extent cx="2641600" cy="1170305"/>
@@ -2272,7 +2336,7 @@
                     </pic:cNvPicPr>
                   </pic:nvPicPr>
                   <pic:blipFill>
-                    <a:blip r:embed="rId9"/>
+                    <a:blip r:embed="rId13"/>
                     <a:stretch>
                       <a:fillRect/>
                     </a:stretch>
@@ -2297,25 +2361,25 @@
       <w:pPr>
         <w:pStyle w:val="MetinGvdesi"/>
         <w:rPr>
-          <w:lang w:val="tr-TR"/>
-        </w:rPr>
-      </w:pPr>
-      <w:r>
-        <w:rPr>
-          <w:lang w:val="tr-TR"/>
-        </w:rPr>
-      </w:r>
-    </w:p>
-    <w:p>
-      <w:pPr>
-        <w:pStyle w:val="MetinGvdesi"/>
-        <w:rPr>
-          <w:lang w:val="tr-TR"/>
-        </w:rPr>
-      </w:pPr>
-      <w:r>
-        <w:rPr>
-          <w:lang w:val="tr-TR"/>
+          <w:lang w:val="tr-TR" w:bidi="ar-SA"/>
+        </w:rPr>
+      </w:pPr>
+      <w:r>
+        <w:rPr>
+          <w:lang w:val="tr-TR" w:bidi="ar-SA"/>
+        </w:rPr>
+      </w:r>
+    </w:p>
+    <w:p>
+      <w:pPr>
+        <w:pStyle w:val="MetinGvdesi"/>
+        <w:rPr>
+          <w:lang w:val="tr-TR" w:bidi="ar-SA"/>
+        </w:rPr>
+      </w:pPr>
+      <w:r>
+        <w:rPr>
+          <w:lang w:val="tr-TR" w:bidi="ar-SA"/>
         </w:rPr>
       </w:r>
     </w:p>
@@ -2324,12 +2388,12 @@
         <w:pStyle w:val="MetinGvdesi"/>
         <w:ind w:hanging="0"/>
         <w:rPr>
-          <w:lang w:val="tr-TR"/>
-        </w:rPr>
-      </w:pPr>
-      <w:r>
-        <w:rPr>
-          <w:lang w:val="tr-TR"/>
+          <w:lang w:val="tr-TR" w:bidi="ar-SA"/>
+        </w:rPr>
+      </w:pPr>
+      <w:r>
+        <w:rPr>
+          <w:lang w:val="tr-TR" w:bidi="ar-SA"/>
         </w:rPr>
         <w:tab/>
         <w:t xml:space="preserve">Oyuncunun kasasında bulunan altın her tur güncellenir. Oyuncunun yaptığı her hamle, hedef belirleme gibi bilgilerin tüm kayıtlarını altta bulunan listbox’ ta son yapılan hamle en yukarıda olacak şekilde tersten listelenir. Listede altlara gidildikçe geçmiş hamleler görülebilir. </w:t>
@@ -2340,12 +2404,12 @@
         <w:pStyle w:val="MetinGvdesi"/>
         <w:ind w:hanging="0"/>
         <w:rPr>
-          <w:lang w:val="tr-TR"/>
-        </w:rPr>
-      </w:pPr>
-      <w:r>
-        <w:rPr>
-          <w:lang w:val="tr-TR"/>
+          <w:lang w:val="tr-TR" w:bidi="ar-SA"/>
+        </w:rPr>
+      </w:pPr>
+      <w:r>
+        <w:rPr>
+          <w:lang w:val="tr-TR" w:bidi="ar-SA"/>
         </w:rPr>
       </w:r>
     </w:p>
@@ -2354,12 +2418,12 @@
         <w:pStyle w:val="MetinGvdesi"/>
         <w:ind w:hanging="0"/>
         <w:rPr>
-          <w:lang w:val="tr-TR"/>
-        </w:rPr>
-      </w:pPr>
-      <w:r>
-        <w:rPr>
-          <w:lang w:val="tr-TR"/>
+          <w:lang w:val="tr-TR" w:bidi="ar-SA"/>
+        </w:rPr>
+      </w:pPr>
+      <w:r>
+        <w:rPr>
+          <w:lang w:val="tr-TR" w:bidi="ar-SA"/>
         </w:rPr>
       </w:r>
     </w:p>
@@ -2368,11 +2432,13 @@
         <w:pStyle w:val="MetinGvdesi"/>
         <w:ind w:hanging="0"/>
         <w:rPr>
-          <w:lang w:val="tr-TR"/>
-        </w:rPr>
-      </w:pPr>
-      <w:r>
-        <w:rPr/>
+          <w:lang w:val="tr-TR" w:bidi="ar-SA"/>
+        </w:rPr>
+      </w:pPr>
+      <w:r>
+        <w:rPr>
+          <w:lang w:val="tr-TR" w:bidi="ar-SA"/>
+        </w:rPr>
         <w:drawing>
           <wp:inline distT="0" distB="0" distL="0" distR="0">
             <wp:extent cx="3086735" cy="987425"/>
@@ -2391,7 +2457,7 @@
                     </pic:cNvPicPr>
                   </pic:nvPicPr>
                   <pic:blipFill>
-                    <a:blip r:embed="rId10"/>
+                    <a:blip r:embed="rId14"/>
                     <a:stretch>
                       <a:fillRect/>
                     </a:stretch>
@@ -2416,48 +2482,48 @@
       <w:pPr>
         <w:pStyle w:val="MetinGvdesi"/>
         <w:rPr>
-          <w:lang w:val="tr-TR"/>
-        </w:rPr>
-      </w:pPr>
-      <w:r>
-        <w:rPr>
-          <w:lang w:val="tr-TR"/>
-        </w:rPr>
-      </w:r>
-    </w:p>
-    <w:p>
-      <w:pPr>
-        <w:pStyle w:val="MetinGvdesi"/>
-        <w:rPr>
-          <w:b/>
-          <w:b/>
-          <w:lang w:val="tr-TR"/>
-        </w:rPr>
-      </w:pPr>
-      <w:r>
-        <w:rPr>
-          <w:b/>
-          <w:lang w:val="tr-TR"/>
-        </w:rPr>
-      </w:r>
-    </w:p>
-    <w:p>
-      <w:pPr>
-        <w:pStyle w:val="MetinGvdesi"/>
-        <w:rPr>
-          <w:lang w:val="tr-TR"/>
-        </w:rPr>
-      </w:pPr>
-      <w:r>
-        <w:rPr>
-          <w:b/>
-          <w:lang w:val="tr-TR"/>
+          <w:lang w:val="tr-TR" w:bidi="ar-SA"/>
+        </w:rPr>
+      </w:pPr>
+      <w:r>
+        <w:rPr>
+          <w:lang w:val="tr-TR" w:bidi="ar-SA"/>
+        </w:rPr>
+      </w:r>
+    </w:p>
+    <w:p>
+      <w:pPr>
+        <w:pStyle w:val="MetinGvdesi"/>
+        <w:rPr>
+          <w:b/>
+          <w:b/>
+          <w:lang w:val="tr-TR" w:bidi="ar-SA"/>
+        </w:rPr>
+      </w:pPr>
+      <w:r>
+        <w:rPr>
+          <w:b/>
+          <w:lang w:val="tr-TR" w:bidi="ar-SA"/>
+        </w:rPr>
+      </w:r>
+    </w:p>
+    <w:p>
+      <w:pPr>
+        <w:pStyle w:val="MetinGvdesi"/>
+        <w:rPr>
+          <w:lang w:val="tr-TR" w:bidi="ar-SA"/>
+        </w:rPr>
+      </w:pPr>
+      <w:r>
+        <w:rPr>
+          <w:b/>
+          <w:lang w:val="tr-TR" w:bidi="ar-SA"/>
         </w:rPr>
         <w:t>Timer Interval</w:t>
       </w:r>
       <w:r>
         <w:rPr>
-          <w:lang w:val="tr-TR"/>
+          <w:lang w:val="tr-TR" w:bidi="ar-SA"/>
         </w:rPr>
         <w:t>: Oyun başlatıldığında oyunun her hamle arasında ne kadar zaman aralığı olacağını belirler. Varsayılan değer 400 milisaniyedir.</w:t>
       </w:r>
@@ -2468,33 +2534,33 @@
         <w:rPr>
           <w:b/>
           <w:b/>
-          <w:lang w:val="tr-TR"/>
-        </w:rPr>
-      </w:pPr>
-      <w:r>
-        <w:rPr>
-          <w:b/>
-          <w:lang w:val="tr-TR"/>
-        </w:rPr>
-      </w:r>
-    </w:p>
-    <w:p>
-      <w:pPr>
-        <w:pStyle w:val="MetinGvdesi"/>
-        <w:rPr>
-          <w:lang w:val="tr-TR"/>
-        </w:rPr>
-      </w:pPr>
-      <w:r>
-        <w:rPr>
-          <w:b/>
-          <w:lang w:val="tr-TR"/>
+          <w:lang w:val="tr-TR" w:bidi="ar-SA"/>
+        </w:rPr>
+      </w:pPr>
+      <w:r>
+        <w:rPr>
+          <w:b/>
+          <w:lang w:val="tr-TR" w:bidi="ar-SA"/>
+        </w:rPr>
+      </w:r>
+    </w:p>
+    <w:p>
+      <w:pPr>
+        <w:pStyle w:val="MetinGvdesi"/>
+        <w:rPr>
+          <w:lang w:val="tr-TR" w:bidi="ar-SA"/>
+        </w:rPr>
+      </w:pPr>
+      <w:r>
+        <w:rPr>
+          <w:b/>
+          <w:lang w:val="tr-TR" w:bidi="ar-SA"/>
         </w:rPr>
         <w:t>Gizli altınları göster</w:t>
       </w:r>
       <w:r>
         <w:rPr>
-          <w:lang w:val="tr-TR"/>
+          <w:lang w:val="tr-TR" w:bidi="ar-SA"/>
         </w:rPr>
         <w:t>: Oyun alanı ekranında gizli altınları görünür hale getirir ya da gizler. Sadece kullanıcının gizli altının yerini öğrenmesi için, oyun içerisinde gizli altın oyuncuların görebileceği hale gelmez.</w:t>
       </w:r>
@@ -2505,33 +2571,33 @@
         <w:rPr>
           <w:b/>
           <w:b/>
-          <w:lang w:val="tr-TR"/>
-        </w:rPr>
-      </w:pPr>
-      <w:r>
-        <w:rPr>
-          <w:b/>
-          <w:lang w:val="tr-TR"/>
-        </w:rPr>
-      </w:r>
-    </w:p>
-    <w:p>
-      <w:pPr>
-        <w:pStyle w:val="MetinGvdesi"/>
-        <w:rPr>
-          <w:lang w:val="tr-TR"/>
-        </w:rPr>
-      </w:pPr>
-      <w:r>
-        <w:rPr>
-          <w:b/>
-          <w:lang w:val="tr-TR"/>
+          <w:lang w:val="tr-TR" w:bidi="ar-SA"/>
+        </w:rPr>
+      </w:pPr>
+      <w:r>
+        <w:rPr>
+          <w:b/>
+          <w:lang w:val="tr-TR" w:bidi="ar-SA"/>
+        </w:rPr>
+      </w:r>
+    </w:p>
+    <w:p>
+      <w:pPr>
+        <w:pStyle w:val="MetinGvdesi"/>
+        <w:rPr>
+          <w:lang w:val="tr-TR" w:bidi="ar-SA"/>
+        </w:rPr>
+      </w:pPr>
+      <w:r>
+        <w:rPr>
+          <w:b/>
+          <w:lang w:val="tr-TR" w:bidi="ar-SA"/>
         </w:rPr>
         <w:t>Oyunu başlat</w:t>
       </w:r>
       <w:r>
         <w:rPr>
-          <w:lang w:val="tr-TR"/>
+          <w:lang w:val="tr-TR" w:bidi="ar-SA"/>
         </w:rPr>
         <w:t>: Oyunu başlatır ya da durdurur.</w:t>
       </w:r>
@@ -2542,33 +2608,33 @@
         <w:rPr>
           <w:b/>
           <w:b/>
-          <w:lang w:val="tr-TR"/>
-        </w:rPr>
-      </w:pPr>
-      <w:r>
-        <w:rPr>
-          <w:b/>
-          <w:lang w:val="tr-TR"/>
-        </w:rPr>
-      </w:r>
-    </w:p>
-    <w:p>
-      <w:pPr>
-        <w:pStyle w:val="MetinGvdesi"/>
-        <w:rPr>
-          <w:lang w:val="tr-TR"/>
-        </w:rPr>
-      </w:pPr>
-      <w:r>
-        <w:rPr>
-          <w:b/>
-          <w:lang w:val="tr-TR"/>
+          <w:lang w:val="tr-TR" w:bidi="ar-SA"/>
+        </w:rPr>
+      </w:pPr>
+      <w:r>
+        <w:rPr>
+          <w:b/>
+          <w:lang w:val="tr-TR" w:bidi="ar-SA"/>
+        </w:rPr>
+      </w:r>
+    </w:p>
+    <w:p>
+      <w:pPr>
+        <w:pStyle w:val="MetinGvdesi"/>
+        <w:rPr>
+          <w:lang w:val="tr-TR" w:bidi="ar-SA"/>
+        </w:rPr>
+      </w:pPr>
+      <w:r>
+        <w:rPr>
+          <w:b/>
+          <w:lang w:val="tr-TR" w:bidi="ar-SA"/>
         </w:rPr>
         <w:t>Tur</w:t>
       </w:r>
       <w:r>
         <w:rPr>
-          <w:lang w:val="tr-TR"/>
+          <w:lang w:val="tr-TR" w:bidi="ar-SA"/>
         </w:rPr>
         <w:t>: Tur butonu hamlelerin her tıklandığında sıradaki oyuncunun hamlesini yapmasını sağlar.</w:t>
       </w:r>
@@ -2579,33 +2645,33 @@
         <w:rPr>
           <w:b/>
           <w:b/>
-          <w:lang w:val="tr-TR"/>
-        </w:rPr>
-      </w:pPr>
-      <w:r>
-        <w:rPr>
-          <w:b/>
-          <w:lang w:val="tr-TR"/>
-        </w:rPr>
-      </w:r>
-    </w:p>
-    <w:p>
-      <w:pPr>
-        <w:pStyle w:val="MetinGvdesi"/>
-        <w:rPr>
-          <w:lang w:val="tr-TR"/>
-        </w:rPr>
-      </w:pPr>
-      <w:r>
-        <w:rPr>
-          <w:b/>
-          <w:lang w:val="tr-TR"/>
+          <w:lang w:val="tr-TR" w:bidi="ar-SA"/>
+        </w:rPr>
+      </w:pPr>
+      <w:r>
+        <w:rPr>
+          <w:b/>
+          <w:lang w:val="tr-TR" w:bidi="ar-SA"/>
+        </w:rPr>
+      </w:r>
+    </w:p>
+    <w:p>
+      <w:pPr>
+        <w:pStyle w:val="MetinGvdesi"/>
+        <w:rPr>
+          <w:lang w:val="tr-TR" w:bidi="ar-SA"/>
+        </w:rPr>
+      </w:pPr>
+      <w:r>
+        <w:rPr>
+          <w:b/>
+          <w:lang w:val="tr-TR" w:bidi="ar-SA"/>
         </w:rPr>
         <w:t>Sıradaki</w:t>
       </w:r>
       <w:r>
         <w:rPr>
-          <w:lang w:val="tr-TR"/>
+          <w:lang w:val="tr-TR" w:bidi="ar-SA"/>
         </w:rPr>
         <w:t>: Oyun sırasının kimde olduğunu gösterir. Bir sonraki hamleyi hangi oyuncunun yapacağını gösterir.</w:t>
       </w:r>
@@ -2614,24 +2680,26 @@
       <w:pPr>
         <w:pStyle w:val="MetinGvdesi"/>
         <w:rPr>
-          <w:lang w:val="tr-TR"/>
-        </w:rPr>
-      </w:pPr>
-      <w:r>
-        <w:rPr>
-          <w:lang w:val="tr-TR"/>
-        </w:rPr>
-      </w:r>
-    </w:p>
-    <w:p>
-      <w:pPr>
-        <w:pStyle w:val="MetinGvdesi"/>
-        <w:rPr>
-          <w:lang w:val="tr-TR"/>
-        </w:rPr>
-      </w:pPr>
-      <w:r>
-        <w:rPr/>
+          <w:lang w:val="tr-TR" w:bidi="ar-SA"/>
+        </w:rPr>
+      </w:pPr>
+      <w:r>
+        <w:rPr>
+          <w:lang w:val="tr-TR" w:bidi="ar-SA"/>
+        </w:rPr>
+      </w:r>
+    </w:p>
+    <w:p>
+      <w:pPr>
+        <w:pStyle w:val="MetinGvdesi"/>
+        <w:rPr>
+          <w:lang w:val="tr-TR" w:bidi="ar-SA"/>
+        </w:rPr>
+      </w:pPr>
+      <w:r>
+        <w:rPr>
+          <w:lang w:val="tr-TR" w:bidi="ar-SA"/>
+        </w:rPr>
         <w:drawing>
           <wp:inline distT="0" distB="0" distL="0" distR="0">
             <wp:extent cx="2843530" cy="2736215"/>
@@ -2650,7 +2718,7 @@
                     </pic:cNvPicPr>
                   </pic:nvPicPr>
                   <pic:blipFill>
-                    <a:blip r:embed="rId11"/>
+                    <a:blip r:embed="rId15"/>
                     <a:stretch>
                       <a:fillRect/>
                     </a:stretch>
@@ -2675,25 +2743,25 @@
       <w:pPr>
         <w:pStyle w:val="MetinGvdesi"/>
         <w:rPr>
-          <w:lang w:val="tr-TR"/>
-        </w:rPr>
-      </w:pPr>
-      <w:r>
-        <w:rPr>
-          <w:lang w:val="tr-TR"/>
-        </w:rPr>
-      </w:r>
-    </w:p>
-    <w:p>
-      <w:pPr>
-        <w:pStyle w:val="MetinGvdesi"/>
-        <w:rPr>
-          <w:lang w:val="tr-TR"/>
-        </w:rPr>
-      </w:pPr>
-      <w:r>
-        <w:rPr>
-          <w:lang w:val="tr-TR"/>
+          <w:lang w:val="tr-TR" w:bidi="ar-SA"/>
+        </w:rPr>
+      </w:pPr>
+      <w:r>
+        <w:rPr>
+          <w:lang w:val="tr-TR" w:bidi="ar-SA"/>
+        </w:rPr>
+      </w:r>
+    </w:p>
+    <w:p>
+      <w:pPr>
+        <w:pStyle w:val="MetinGvdesi"/>
+        <w:rPr>
+          <w:lang w:val="tr-TR" w:bidi="ar-SA"/>
+        </w:rPr>
+      </w:pPr>
+      <w:r>
+        <w:rPr>
+          <w:lang w:val="tr-TR" w:bidi="ar-SA"/>
         </w:rPr>
         <w:t xml:space="preserve">Oyun ekranı dinamik bir biçimce oyun ayarlarında girilen genişlik, yükseklik değerlerine göre oluşturulur ve panelde ortalanıp, çizdirilir. </w:t>
       </w:r>
@@ -2703,12 +2771,12 @@
         <w:pStyle w:val="MetinGvdesi"/>
         <w:ind w:hanging="0"/>
         <w:rPr>
-          <w:lang w:val="tr-TR"/>
-        </w:rPr>
-      </w:pPr>
-      <w:r>
-        <w:rPr>
-          <w:lang w:val="tr-TR"/>
+          <w:lang w:val="tr-TR" w:bidi="ar-SA"/>
+        </w:rPr>
+      </w:pPr>
+      <w:r>
+        <w:rPr>
+          <w:lang w:val="tr-TR" w:bidi="ar-SA"/>
         </w:rPr>
         <w:tab/>
         <w:t>Altın resimlerindeki 1 altın aslında 5 değerinde altını temsil eder.</w:t>
@@ -2719,15 +2787,15 @@
         <w:pStyle w:val="MetinGvdesi"/>
         <w:ind w:hanging="0"/>
         <w:rPr>
-          <w:lang w:val="tr-TR"/>
-        </w:rPr>
-      </w:pPr>
-      <w:r>
-        <w:rPr>
-          <w:lang w:val="tr-TR"/>
+          <w:lang w:val="tr-TR" w:bidi="ar-SA"/>
+        </w:rPr>
+      </w:pPr>
+      <w:r>
+        <w:rPr>
+          <w:lang w:val="tr-TR" w:bidi="ar-SA"/>
         </w:rPr>
         <w:drawing>
-          <wp:anchor behindDoc="0" distT="0" distB="0" distL="114300" distR="114300" simplePos="0" locked="0" layoutInCell="0" allowOverlap="1" relativeHeight="12">
+          <wp:anchor behindDoc="0" distT="0" distB="0" distL="114300" distR="114300" simplePos="0" locked="0" layoutInCell="0" allowOverlap="1" relativeHeight="14">
             <wp:simplePos x="0" y="0"/>
             <wp:positionH relativeFrom="column">
               <wp:posOffset>145415</wp:posOffset>
@@ -2739,15 +2807,15 @@
             <wp:effectExtent l="0" t="0" r="0" b="0"/>
             <wp:wrapTight wrapText="bothSides">
               <wp:wrapPolygon edited="0">
-                <wp:start x="5620" y="3749"/>
-                <wp:lineTo x="4680" y="7499"/>
-                <wp:lineTo x="4680" y="14061"/>
-                <wp:lineTo x="5620" y="16873"/>
-                <wp:lineTo x="14995" y="16873"/>
-                <wp:lineTo x="15934" y="14999"/>
-                <wp:lineTo x="15934" y="7499"/>
-                <wp:lineTo x="14995" y="3749"/>
-                <wp:lineTo x="5620" y="3749"/>
+                <wp:start x="5612" y="3741"/>
+                <wp:lineTo x="4672" y="7491"/>
+                <wp:lineTo x="4672" y="14053"/>
+                <wp:lineTo x="5612" y="16865"/>
+                <wp:lineTo x="14987" y="16865"/>
+                <wp:lineTo x="15926" y="14990"/>
+                <wp:lineTo x="15926" y="7491"/>
+                <wp:lineTo x="14987" y="3741"/>
+                <wp:lineTo x="5612" y="3741"/>
               </wp:wrapPolygon>
             </wp:wrapTight>
             <wp:docPr id="10" name="Resim 8" descr="D:\Develop-Project\Altın toplama\Resource\coin5.png"/>
@@ -2764,7 +2832,7 @@
                     </pic:cNvPicPr>
                   </pic:nvPicPr>
                   <pic:blipFill>
-                    <a:blip r:embed="rId12"/>
+                    <a:blip r:embed="rId16"/>
                     <a:stretch>
                       <a:fillRect/>
                     </a:stretch>
@@ -2784,7 +2852,7 @@
           </wp:anchor>
         </w:drawing>
         <w:drawing>
-          <wp:anchor behindDoc="0" distT="0" distB="0" distL="114300" distR="114300" simplePos="0" locked="0" layoutInCell="0" allowOverlap="1" relativeHeight="13">
+          <wp:anchor behindDoc="0" distT="0" distB="0" distL="114300" distR="114300" simplePos="0" locked="0" layoutInCell="0" allowOverlap="1" relativeHeight="15">
             <wp:simplePos x="0" y="0"/>
             <wp:positionH relativeFrom="column">
               <wp:posOffset>1203325</wp:posOffset>
@@ -2796,15 +2864,15 @@
             <wp:effectExtent l="0" t="0" r="0" b="0"/>
             <wp:wrapTight wrapText="bothSides">
               <wp:wrapPolygon edited="0">
-                <wp:start x="2759" y="3684"/>
-                <wp:lineTo x="-10" y="8299"/>
-                <wp:lineTo x="-10" y="11992"/>
-                <wp:lineTo x="3683" y="17528"/>
-                <wp:lineTo x="16611" y="17528"/>
-                <wp:lineTo x="19382" y="12913"/>
-                <wp:lineTo x="19382" y="9220"/>
-                <wp:lineTo x="17534" y="3684"/>
-                <wp:lineTo x="2759" y="3684"/>
+                <wp:start x="2751" y="3676"/>
+                <wp:lineTo x="-20" y="8291"/>
+                <wp:lineTo x="-20" y="11984"/>
+                <wp:lineTo x="3675" y="17520"/>
+                <wp:lineTo x="16603" y="17520"/>
+                <wp:lineTo x="19372" y="12905"/>
+                <wp:lineTo x="19372" y="9212"/>
+                <wp:lineTo x="17526" y="3676"/>
+                <wp:lineTo x="2751" y="3676"/>
               </wp:wrapPolygon>
             </wp:wrapTight>
             <wp:docPr id="11" name="Resim 9" descr="D:\Develop-Project\Altın toplama\Resource\coin10.png"/>
@@ -2821,7 +2889,7 @@
                     </pic:cNvPicPr>
                   </pic:nvPicPr>
                   <pic:blipFill>
-                    <a:blip r:embed="rId13"/>
+                    <a:blip r:embed="rId17"/>
                     <a:stretch>
                       <a:fillRect/>
                     </a:stretch>
@@ -2847,18 +2915,18 @@
         <w:pStyle w:val="MetinGvdesi"/>
         <w:ind w:hanging="0"/>
         <w:rPr>
-          <w:lang w:val="tr-TR"/>
-        </w:rPr>
-      </w:pPr>
-      <w:r>
-        <w:rPr>
-          <w:lang w:val="tr-TR"/>
+          <w:lang w:val="tr-TR" w:bidi="ar-SA"/>
+        </w:rPr>
+      </w:pPr>
+      <w:r>
+        <w:rPr>
+          <w:lang w:val="tr-TR" w:bidi="ar-SA"/>
         </w:rPr>
         <w:t xml:space="preserve">  </w:t>
       </w:r>
       <w:r>
         <w:rPr>
-          <w:lang w:val="tr-TR"/>
+          <w:lang w:val="tr-TR" w:bidi="ar-SA"/>
         </w:rPr>
         <w:t>= 5 Altın                             = 10 Altın</w:t>
       </w:r>
@@ -2868,15 +2936,15 @@
         <w:pStyle w:val="MetinGvdesi"/>
         <w:ind w:hanging="0"/>
         <w:rPr>
-          <w:lang w:val="tr-TR"/>
-        </w:rPr>
-      </w:pPr>
-      <w:r>
-        <w:rPr>
-          <w:lang w:val="tr-TR"/>
+          <w:lang w:val="tr-TR" w:bidi="ar-SA"/>
+        </w:rPr>
+      </w:pPr>
+      <w:r>
+        <w:rPr>
+          <w:lang w:val="tr-TR" w:bidi="ar-SA"/>
         </w:rPr>
         <w:drawing>
-          <wp:anchor behindDoc="0" distT="0" distB="0" distL="114300" distR="114300" simplePos="0" locked="0" layoutInCell="0" allowOverlap="1" relativeHeight="14">
+          <wp:anchor behindDoc="0" distT="0" distB="0" distL="114300" distR="114300" simplePos="0" locked="0" layoutInCell="0" allowOverlap="1" relativeHeight="13">
             <wp:simplePos x="0" y="0"/>
             <wp:positionH relativeFrom="column">
               <wp:posOffset>79375</wp:posOffset>
@@ -2888,11 +2956,11 @@
             <wp:effectExtent l="0" t="0" r="0" b="0"/>
             <wp:wrapTight wrapText="bothSides">
               <wp:wrapPolygon edited="0">
-                <wp:start x="-12" y="0"/>
-                <wp:lineTo x="-12" y="20767"/>
-                <wp:lineTo x="20854" y="20767"/>
-                <wp:lineTo x="20854" y="0"/>
-                <wp:lineTo x="-12" y="0"/>
+                <wp:start x="-23" y="0"/>
+                <wp:lineTo x="-23" y="20757"/>
+                <wp:lineTo x="20844" y="20757"/>
+                <wp:lineTo x="20844" y="0"/>
+                <wp:lineTo x="-23" y="0"/>
               </wp:wrapPolygon>
             </wp:wrapTight>
             <wp:docPr id="12" name="Resim 10" descr="C:\Users\Cemre\Desktop\e.png"/>
@@ -2909,7 +2977,7 @@
                     </pic:cNvPicPr>
                   </pic:nvPicPr>
                   <pic:blipFill>
-                    <a:blip r:embed="rId14"/>
+                    <a:blip r:embed="rId18"/>
                     <a:stretch>
                       <a:fillRect/>
                     </a:stretch>
@@ -2935,12 +3003,12 @@
         <w:pStyle w:val="MetinGvdesi"/>
         <w:ind w:left="465" w:hanging="0"/>
         <w:rPr>
-          <w:lang w:val="tr-TR"/>
-        </w:rPr>
-      </w:pPr>
-      <w:r>
-        <w:rPr>
-          <w:lang w:val="tr-TR"/>
+          <w:lang w:val="tr-TR" w:bidi="ar-SA"/>
+        </w:rPr>
+      </w:pPr>
+      <w:r>
+        <w:rPr>
+          <w:lang w:val="tr-TR" w:bidi="ar-SA"/>
         </w:rPr>
         <w:t xml:space="preserve"> </w:t>
       </w:r>
@@ -2950,18 +3018,18 @@
         <w:pStyle w:val="MetinGvdesi"/>
         <w:ind w:left="465" w:hanging="0"/>
         <w:rPr>
-          <w:lang w:val="tr-TR"/>
-        </w:rPr>
-      </w:pPr>
-      <w:r>
-        <w:rPr>
-          <w:lang w:val="tr-TR"/>
+          <w:lang w:val="tr-TR" w:bidi="ar-SA"/>
+        </w:rPr>
+      </w:pPr>
+      <w:r>
+        <w:rPr>
+          <w:lang w:val="tr-TR" w:bidi="ar-SA"/>
         </w:rPr>
         <w:t xml:space="preserve"> </w:t>
       </w:r>
       <w:r>
         <w:rPr>
-          <w:lang w:val="tr-TR"/>
+          <w:lang w:val="tr-TR" w:bidi="ar-SA"/>
         </w:rPr>
         <w:t>=  Gizli altını ifade eder.</w:t>
       </w:r>
@@ -2971,12 +3039,12 @@
         <w:pStyle w:val="MetinGvdesi"/>
         <w:ind w:left="465" w:hanging="0"/>
         <w:rPr>
-          <w:lang w:val="tr-TR"/>
-        </w:rPr>
-      </w:pPr>
-      <w:r>
-        <w:rPr>
-          <w:lang w:val="tr-TR"/>
+          <w:lang w:val="tr-TR" w:bidi="ar-SA"/>
+        </w:rPr>
+      </w:pPr>
+      <w:r>
+        <w:rPr>
+          <w:lang w:val="tr-TR" w:bidi="ar-SA"/>
         </w:rPr>
       </w:r>
     </w:p>
@@ -2985,57 +3053,28 @@
         <w:pStyle w:val="MetinGvdesi"/>
         <w:ind w:left="465" w:hanging="0"/>
         <w:rPr>
-          <w:lang w:val="tr-TR"/>
-        </w:rPr>
-      </w:pPr>
-      <w:r>
-        <w:rPr>
-          <w:lang w:val="tr-TR"/>
-        </w:rPr>
-      </w:r>
-    </w:p>
-    <w:p>
-      <w:pPr>
-        <w:pStyle w:val="Balk2"/>
-        <w:ind w:left="288" w:hanging="288"/>
-        <w:rPr>
-          <w:lang w:val="tr-TR" w:eastAsia="en-US"/>
-        </w:rPr>
-      </w:pPr>
-      <w:r>
-        <w:rPr>
-          <w:lang w:val="tr-TR" w:eastAsia="en-US"/>
-        </w:rPr>
-        <w:t>Hedef belirleme algoritması</w:t>
-      </w:r>
-    </w:p>
-    <w:p>
-      <w:pPr>
-        <w:pStyle w:val="Normal"/>
-        <w:rPr>
-          <w:sz w:val="16"/>
-          <w:szCs w:val="16"/>
-        </w:rPr>
-      </w:pPr>
-      <w:r>
-        <w:rPr/>
-      </w:r>
-    </w:p>
-    <w:p>
-      <w:pPr>
-        <w:pStyle w:val="MetinGvdesi"/>
-        <w:rPr>
-          <w:lang w:val="tr-TR"/>
-        </w:rPr>
-      </w:pPr>
-      <w:r>
-        <w:rPr>
-          <w:lang w:val="tr-TR"/>
-        </w:rPr>
-        <w:t>//algoritma anlatılmalı</w:t>
-      </w:r>
-      <w:bookmarkStart w:id="4" w:name="_GoBack"/>
-      <w:bookmarkEnd w:id="4"/>
+          <w:lang w:val="tr-TR" w:bidi="ar-SA"/>
+        </w:rPr>
+      </w:pPr>
+      <w:r>
+        <w:rPr>
+          <w:lang w:val="tr-TR" w:bidi="ar-SA"/>
+        </w:rPr>
+      </w:r>
+    </w:p>
+    <w:p>
+      <w:pPr>
+        <w:pStyle w:val="MetinGvdesi"/>
+        <w:ind w:left="465" w:hanging="0"/>
+        <w:rPr>
+          <w:lang w:val="tr-TR" w:bidi="ar-SA"/>
+        </w:rPr>
+      </w:pPr>
+      <w:r>
+        <w:rPr>
+          <w:lang w:val="tr-TR" w:bidi="ar-SA"/>
+        </w:rPr>
+      </w:r>
     </w:p>
     <w:p>
       <w:pPr>
@@ -3043,26 +3082,32 @@
         <w:spacing w:lineRule="auto" w:line="259"/>
         <w:ind w:left="288" w:hanging="288"/>
         <w:rPr>
+          <w:lang w:val="tr-TR" w:bidi="ar-SA"/>
+        </w:rPr>
+      </w:pPr>
+      <w:r>
+        <w:rPr>
+          <w:lang w:val="tr-TR" w:bidi="ar-SA"/>
+        </w:rPr>
+        <w:t>Skor tablosu</w:t>
+      </w:r>
+    </w:p>
+    <w:p>
+      <w:pPr>
+        <w:pStyle w:val="Normal"/>
+        <w:jc w:val="both"/>
+        <w:rPr>
           <w:sz w:val="16"/>
           <w:szCs w:val="16"/>
-        </w:rPr>
-      </w:pPr>
-      <w:r>
-        <w:rPr/>
-        <w:t>Skor tablosu</w:t>
-      </w:r>
-    </w:p>
-    <w:p>
-      <w:pPr>
-        <w:pStyle w:val="Normal"/>
-        <w:jc w:val="both"/>
+          <w:lang w:val="tr-TR" w:bidi="ar-SA"/>
+        </w:rPr>
+      </w:pPr>
+      <w:r>
         <w:rPr>
           <w:sz w:val="16"/>
           <w:szCs w:val="16"/>
-        </w:rPr>
-      </w:pPr>
-      <w:r>
-        <w:rPr/>
+          <w:lang w:val="tr-TR" w:bidi="ar-SA"/>
+        </w:rPr>
       </w:r>
     </w:p>
     <w:p>
@@ -3070,12 +3115,13 @@
         <w:pStyle w:val="Normal"/>
         <w:jc w:val="both"/>
         <w:rPr>
-          <w:sz w:val="16"/>
-          <w:szCs w:val="16"/>
-        </w:rPr>
-      </w:pPr>
-      <w:r>
-        <w:rPr/>
+          <w:lang w:val="tr-TR" w:bidi="ar-SA"/>
+        </w:rPr>
+      </w:pPr>
+      <w:r>
+        <w:rPr>
+          <w:lang w:val="tr-TR" w:bidi="ar-SA"/>
+        </w:rPr>
         <w:drawing>
           <wp:inline distT="0" distB="0" distL="0" distR="0">
             <wp:extent cx="3164840" cy="2153285"/>
@@ -3094,7 +3140,7 @@
                     </pic:cNvPicPr>
                   </pic:nvPicPr>
                   <pic:blipFill>
-                    <a:blip r:embed="rId15"/>
+                    <a:blip r:embed="rId19"/>
                     <a:stretch>
                       <a:fillRect/>
                     </a:stretch>
@@ -3119,38 +3165,38 @@
       <w:pPr>
         <w:pStyle w:val="MetinGvdesi"/>
         <w:rPr>
-          <w:lang w:val="tr-TR"/>
-        </w:rPr>
-      </w:pPr>
-      <w:r>
-        <w:rPr>
-          <w:lang w:val="tr-TR"/>
-        </w:rPr>
-      </w:r>
-    </w:p>
-    <w:p>
-      <w:pPr>
-        <w:pStyle w:val="MetinGvdesi"/>
-        <w:rPr>
-          <w:lang w:val="tr-TR"/>
-        </w:rPr>
-      </w:pPr>
-      <w:r>
-        <w:rPr>
-          <w:lang w:val="tr-TR"/>
-        </w:rPr>
-      </w:r>
-    </w:p>
-    <w:p>
-      <w:pPr>
-        <w:pStyle w:val="MetinGvdesi"/>
-        <w:rPr>
-          <w:lang w:val="tr-TR"/>
-        </w:rPr>
-      </w:pPr>
-      <w:r>
-        <w:rPr>
-          <w:lang w:val="tr-TR"/>
+          <w:lang w:val="tr-TR" w:bidi="ar-SA"/>
+        </w:rPr>
+      </w:pPr>
+      <w:r>
+        <w:rPr>
+          <w:lang w:val="tr-TR" w:bidi="ar-SA"/>
+        </w:rPr>
+      </w:r>
+    </w:p>
+    <w:p>
+      <w:pPr>
+        <w:pStyle w:val="MetinGvdesi"/>
+        <w:rPr>
+          <w:lang w:val="tr-TR" w:bidi="ar-SA"/>
+        </w:rPr>
+      </w:pPr>
+      <w:r>
+        <w:rPr>
+          <w:lang w:val="tr-TR" w:bidi="ar-SA"/>
+        </w:rPr>
+      </w:r>
+    </w:p>
+    <w:p>
+      <w:pPr>
+        <w:pStyle w:val="MetinGvdesi"/>
+        <w:rPr>
+          <w:lang w:val="tr-TR" w:bidi="ar-SA"/>
+        </w:rPr>
+      </w:pPr>
+      <w:r>
+        <w:rPr>
+          <w:lang w:val="tr-TR" w:bidi="ar-SA"/>
         </w:rPr>
         <w:t>Oyun bittikten sonra ekrana skor tablosu getirilir. Skor tablosunda her oyuncunun oyun boyunca yaptığı;</w:t>
       </w:r>
@@ -3163,12 +3209,12 @@
           <w:numId w:val="8"/>
         </w:numPr>
         <w:rPr>
-          <w:lang w:val="tr-TR"/>
-        </w:rPr>
-      </w:pPr>
-      <w:r>
-        <w:rPr>
-          <w:lang w:val="tr-TR"/>
+          <w:lang w:val="tr-TR" w:bidi="ar-SA"/>
+        </w:rPr>
+      </w:pPr>
+      <w:r>
+        <w:rPr>
+          <w:lang w:val="tr-TR" w:bidi="ar-SA"/>
         </w:rPr>
         <w:t xml:space="preserve">Toplam hamle, </w:t>
       </w:r>
@@ -3181,12 +3227,12 @@
           <w:numId w:val="8"/>
         </w:numPr>
         <w:rPr>
-          <w:lang w:val="tr-TR"/>
-        </w:rPr>
-      </w:pPr>
-      <w:r>
-        <w:rPr>
-          <w:lang w:val="tr-TR"/>
+          <w:lang w:val="tr-TR" w:bidi="ar-SA"/>
+        </w:rPr>
+      </w:pPr>
+      <w:r>
+        <w:rPr>
+          <w:lang w:val="tr-TR" w:bidi="ar-SA"/>
         </w:rPr>
         <w:t xml:space="preserve">Toplanan tüm altınlardan kazandığı altın değeri, </w:t>
       </w:r>
@@ -3199,12 +3245,12 @@
           <w:numId w:val="8"/>
         </w:numPr>
         <w:rPr>
-          <w:lang w:val="tr-TR"/>
-        </w:rPr>
-      </w:pPr>
-      <w:r>
-        <w:rPr>
-          <w:lang w:val="tr-TR"/>
+          <w:lang w:val="tr-TR" w:bidi="ar-SA"/>
+        </w:rPr>
+      </w:pPr>
+      <w:r>
+        <w:rPr>
+          <w:lang w:val="tr-TR" w:bidi="ar-SA"/>
         </w:rPr>
         <w:t xml:space="preserve">Hedef belirleme ve hamleler için harcadığı toplam altın değeri, </w:t>
       </w:r>
@@ -3217,12 +3263,12 @@
           <w:numId w:val="8"/>
         </w:numPr>
         <w:rPr>
-          <w:lang w:val="tr-TR"/>
-        </w:rPr>
-      </w:pPr>
-      <w:r>
-        <w:rPr>
-          <w:lang w:val="tr-TR"/>
+          <w:lang w:val="tr-TR" w:bidi="ar-SA"/>
+        </w:rPr>
+      </w:pPr>
+      <w:r>
+        <w:rPr>
+          <w:lang w:val="tr-TR" w:bidi="ar-SA"/>
         </w:rPr>
         <w:t>Elde ettiği kâr ya da zarara göre kasasında kalan altın değeri,</w:t>
       </w:r>
@@ -3232,12 +3278,12 @@
         <w:pStyle w:val="MetinGvdesi"/>
         <w:ind w:hanging="0"/>
         <w:rPr>
-          <w:lang w:val="tr-TR"/>
-        </w:rPr>
-      </w:pPr>
-      <w:r>
-        <w:rPr>
-          <w:lang w:val="tr-TR"/>
+          <w:lang w:val="tr-TR" w:bidi="ar-SA"/>
+        </w:rPr>
+      </w:pPr>
+      <w:r>
+        <w:rPr>
+          <w:lang w:val="tr-TR" w:bidi="ar-SA"/>
         </w:rPr>
         <w:tab/>
         <w:t xml:space="preserve">gibi bilgiler listelenir.  </w:t>
@@ -3248,12 +3294,12 @@
         <w:pStyle w:val="MetinGvdesi"/>
         <w:ind w:hanging="0"/>
         <w:rPr>
-          <w:lang w:val="tr-TR"/>
-        </w:rPr>
-      </w:pPr>
-      <w:r>
-        <w:rPr>
-          <w:lang w:val="tr-TR"/>
+          <w:lang w:val="tr-TR" w:bidi="ar-SA"/>
+        </w:rPr>
+      </w:pPr>
+      <w:r>
+        <w:rPr>
+          <w:lang w:val="tr-TR" w:bidi="ar-SA"/>
         </w:rPr>
       </w:r>
     </w:p>
@@ -3262,12 +3308,12 @@
         <w:pStyle w:val="MetinGvdesi"/>
         <w:ind w:hanging="0"/>
         <w:rPr>
-          <w:lang w:val="tr-TR"/>
-        </w:rPr>
-      </w:pPr>
-      <w:r>
-        <w:rPr>
-          <w:lang w:val="tr-TR"/>
+          <w:lang w:val="tr-TR" w:bidi="ar-SA"/>
+        </w:rPr>
+      </w:pPr>
+      <w:r>
+        <w:rPr>
+          <w:lang w:val="tr-TR" w:bidi="ar-SA"/>
         </w:rPr>
         <w:tab/>
         <w:t>Alt bölümde oyuncuların oyun boyunca yaptığı tüm hareketleri listelenir.</w:t>
@@ -3278,12 +3324,12 @@
         <w:pStyle w:val="MetinGvdesi"/>
         <w:ind w:hanging="0"/>
         <w:rPr>
-          <w:lang w:val="tr-TR"/>
-        </w:rPr>
-      </w:pPr>
-      <w:r>
-        <w:rPr>
-          <w:lang w:val="tr-TR"/>
+          <w:lang w:val="tr-TR" w:bidi="ar-SA"/>
+        </w:rPr>
+      </w:pPr>
+      <w:r>
+        <w:rPr>
+          <w:lang w:val="tr-TR" w:bidi="ar-SA"/>
         </w:rPr>
         <w:tab/>
         <w:t>Oluşturulan tüm oyun çıktıları oyunun bulunduğu konumda “GameLog” adında bir klasör içerisinde her oyuncu için ayrı ayrı .txt dosyası olarak yazdırılır.</w:t>
@@ -3294,12 +3340,12 @@
         <w:pStyle w:val="MetinGvdesi"/>
         <w:ind w:hanging="0"/>
         <w:rPr>
-          <w:lang w:val="tr-TR"/>
-        </w:rPr>
-      </w:pPr>
-      <w:r>
-        <w:rPr>
-          <w:lang w:val="tr-TR"/>
+          <w:lang w:val="tr-TR" w:bidi="ar-SA"/>
+        </w:rPr>
+      </w:pPr>
+      <w:r>
+        <w:rPr>
+          <w:lang w:val="tr-TR" w:bidi="ar-SA"/>
         </w:rPr>
       </w:r>
     </w:p>
@@ -3308,12 +3354,12 @@
         <w:pStyle w:val="MetinGvdesi"/>
         <w:ind w:hanging="0"/>
         <w:rPr>
-          <w:lang w:val="tr-TR"/>
-        </w:rPr>
-      </w:pPr>
-      <w:r>
-        <w:rPr>
-          <w:lang w:val="tr-TR"/>
+          <w:lang w:val="tr-TR" w:bidi="ar-SA"/>
+        </w:rPr>
+      </w:pPr>
+      <w:r>
+        <w:rPr>
+          <w:lang w:val="tr-TR" w:bidi="ar-SA"/>
         </w:rPr>
         <w:t>Çıktı dosyası formatı;</w:t>
       </w:r>
@@ -3323,12 +3369,12 @@
         <w:pStyle w:val="MetinGvdesi"/>
         <w:ind w:hanging="0"/>
         <w:rPr>
-          <w:lang w:val="tr-TR"/>
-        </w:rPr>
-      </w:pPr>
-      <w:r>
-        <w:rPr>
-          <w:lang w:val="tr-TR"/>
+          <w:lang w:val="tr-TR" w:bidi="ar-SA"/>
+        </w:rPr>
+      </w:pPr>
+      <w:r>
+        <w:rPr>
+          <w:lang w:val="tr-TR" w:bidi="ar-SA"/>
         </w:rPr>
       </w:r>
     </w:p>
@@ -3337,11 +3383,13 @@
         <w:pStyle w:val="MetinGvdesi"/>
         <w:ind w:hanging="0"/>
         <w:rPr>
-          <w:lang w:val="tr-TR"/>
-        </w:rPr>
-      </w:pPr>
-      <w:r>
-        <w:rPr/>
+          <w:lang w:val="tr-TR" w:bidi="ar-SA"/>
+        </w:rPr>
+      </w:pPr>
+      <w:r>
+        <w:rPr>
+          <w:lang w:val="tr-TR" w:bidi="ar-SA"/>
+        </w:rPr>
         <w:drawing>
           <wp:inline distT="0" distB="0" distL="0" distR="0">
             <wp:extent cx="3238500" cy="2345690"/>
@@ -3360,7 +3408,7 @@
                     </pic:cNvPicPr>
                   </pic:nvPicPr>
                   <pic:blipFill>
-                    <a:blip r:embed="rId16"/>
+                    <a:blip r:embed="rId20"/>
                     <a:stretch>
                       <a:fillRect/>
                     </a:stretch>
@@ -3385,38 +3433,747 @@
       <w:pPr>
         <w:pStyle w:val="MetinGvdesi"/>
         <w:rPr>
-          <w:lang w:val="tr-TR"/>
-        </w:rPr>
-      </w:pPr>
-      <w:r>
-        <w:rPr>
-          <w:lang w:val="tr-TR"/>
-        </w:rPr>
-      </w:r>
-    </w:p>
-    <w:p>
-      <w:pPr>
-        <w:pStyle w:val="MetinGvdesi"/>
-        <w:rPr>
-          <w:lang w:val="tr-TR"/>
-        </w:rPr>
-      </w:pPr>
-      <w:r>
-        <w:rPr>
-          <w:lang w:val="tr-TR"/>
-        </w:rPr>
-      </w:r>
-    </w:p>
-    <w:p>
-      <w:pPr>
-        <w:pStyle w:val="MetinGvdesi"/>
-        <w:rPr>
-          <w:sz w:val="16"/>
-          <w:szCs w:val="16"/>
-        </w:rPr>
-      </w:pPr>
-      <w:r>
-        <w:rPr/>
+          <w:lang w:val="tr-TR" w:bidi="ar-SA"/>
+        </w:rPr>
+      </w:pPr>
+      <w:r>
+        <w:rPr>
+          <w:lang w:val="tr-TR" w:bidi="ar-SA"/>
+        </w:rPr>
+      </w:r>
+    </w:p>
+    <w:p>
+      <w:pPr>
+        <w:pStyle w:val="MetinGvdesi"/>
+        <w:rPr>
+          <w:lang w:val="tr-TR" w:bidi="ar-SA"/>
+        </w:rPr>
+      </w:pPr>
+      <w:r>
+        <w:rPr>
+          <w:lang w:val="tr-TR" w:bidi="ar-SA"/>
+        </w:rPr>
+      </w:r>
+    </w:p>
+    <w:p>
+      <w:pPr>
+        <w:pStyle w:val="Balk1"/>
+        <w:ind w:hanging="0"/>
+        <w:rPr>
+          <w:lang w:val="tr-TR" w:bidi="ar-SA"/>
+        </w:rPr>
+      </w:pPr>
+      <w:r>
+        <w:rPr>
+          <w:lang w:val="tr-TR" w:bidi="ar-SA"/>
+        </w:rPr>
+        <w:t>Klasör Yapısı</w:t>
+      </w:r>
+    </w:p>
+    <w:p>
+      <w:pPr>
+        <w:pStyle w:val="Normal"/>
+        <w:jc w:val="both"/>
+        <w:rPr>
+          <w:lang w:val="tr-TR" w:bidi="ar-SA"/>
+        </w:rPr>
+      </w:pPr>
+      <w:r>
+        <w:rPr>
+          <w:lang w:val="tr-TR" w:bidi="ar-SA"/>
+        </w:rPr>
+        <w:tab/>
+        <w:t xml:space="preserve">Projenin yönetilmesi açısından proje temel olarak </w:t>
+      </w:r>
+      <w:r>
+        <w:rPr>
+          <w:b/>
+          <w:bCs/>
+          <w:lang w:val="tr-TR" w:bidi="ar-SA"/>
+        </w:rPr>
+        <w:t>Tasarım</w:t>
+      </w:r>
+      <w:r>
+        <w:rPr>
+          <w:lang w:val="tr-TR" w:bidi="ar-SA"/>
+        </w:rPr>
+        <w:t xml:space="preserve"> ve </w:t>
+      </w:r>
+      <w:r>
+        <w:rPr>
+          <w:b/>
+          <w:bCs/>
+          <w:lang w:val="tr-TR" w:bidi="ar-SA"/>
+        </w:rPr>
+        <w:t xml:space="preserve">Yönetim </w:t>
+      </w:r>
+      <w:r>
+        <w:rPr>
+          <w:b w:val="false"/>
+          <w:bCs w:val="false"/>
+          <w:lang w:val="tr-TR" w:bidi="ar-SA"/>
+        </w:rPr>
+        <w:t xml:space="preserve">olmak üzere 2 yapıya bölünmüştür. </w:t>
+      </w:r>
+    </w:p>
+    <w:p>
+      <w:pPr>
+        <w:pStyle w:val="Normal"/>
+        <w:jc w:val="both"/>
+        <w:rPr>
+          <w:lang w:val="tr-TR" w:bidi="ar-SA"/>
+        </w:rPr>
+      </w:pPr>
+      <w:r>
+        <w:rPr>
+          <w:b w:val="false"/>
+          <w:bCs w:val="false"/>
+          <w:lang w:val="tr-TR" w:bidi="ar-SA"/>
+        </w:rPr>
+        <w:tab/>
+      </w:r>
+    </w:p>
+    <w:p>
+      <w:pPr>
+        <w:pStyle w:val="Normal"/>
+        <w:jc w:val="both"/>
+        <w:rPr>
+          <w:lang w:val="tr-TR" w:bidi="ar-SA"/>
+        </w:rPr>
+      </w:pPr>
+      <w:r>
+        <w:rPr>
+          <w:b w:val="false"/>
+          <w:bCs w:val="false"/>
+          <w:lang w:val="tr-TR" w:bidi="ar-SA"/>
+        </w:rPr>
+        <w:tab/>
+        <w:t xml:space="preserve">Projenin tüm yönetimsel işlemleri </w:t>
+      </w:r>
+      <w:r>
+        <w:rPr>
+          <w:b/>
+          <w:bCs/>
+          <w:lang w:val="tr-TR" w:bidi="ar-SA"/>
+        </w:rPr>
+        <w:t xml:space="preserve">Game </w:t>
+      </w:r>
+      <w:r>
+        <w:rPr>
+          <w:b w:val="false"/>
+          <w:bCs w:val="false"/>
+          <w:lang w:val="tr-TR" w:bidi="ar-SA"/>
+        </w:rPr>
+        <w:t xml:space="preserve">klasörü içerisinde ve tasarımsal yapısı </w:t>
+      </w:r>
+      <w:r>
+        <w:rPr>
+          <w:b/>
+          <w:bCs/>
+          <w:lang w:val="tr-TR" w:bidi="ar-SA"/>
+        </w:rPr>
+        <w:t xml:space="preserve">UI </w:t>
+      </w:r>
+      <w:r>
+        <w:rPr>
+          <w:b w:val="false"/>
+          <w:bCs w:val="false"/>
+          <w:lang w:val="tr-TR" w:bidi="ar-SA"/>
+        </w:rPr>
+        <w:t xml:space="preserve">klasörü içerisinde gerçekleşmektedir. Bunun yanında projede bulunan bütün görsel dosyalar  </w:t>
+      </w:r>
+      <w:r>
+        <w:rPr>
+          <w:b/>
+          <w:bCs/>
+          <w:lang w:val="tr-TR" w:bidi="ar-SA"/>
+        </w:rPr>
+        <w:t xml:space="preserve">Resource </w:t>
+      </w:r>
+      <w:r>
+        <w:rPr>
+          <w:b w:val="false"/>
+          <w:bCs w:val="false"/>
+          <w:lang w:val="tr-TR" w:bidi="ar-SA"/>
+        </w:rPr>
+        <w:t>klasörü altında bulunmaktadır.</w:t>
+      </w:r>
+    </w:p>
+    <w:p>
+      <w:pPr>
+        <w:pStyle w:val="Normal"/>
+        <w:numPr>
+          <w:ilvl w:val="0"/>
+          <w:numId w:val="9"/>
+        </w:numPr>
+        <w:jc w:val="both"/>
+        <w:rPr>
+          <w:b/>
+          <w:b/>
+          <w:bCs/>
+          <w:color w:val="C9211E"/>
+          <w:lang w:val="tr-TR" w:bidi="ar-SA"/>
+        </w:rPr>
+      </w:pPr>
+      <w:r>
+        <w:rPr>
+          <w:b/>
+          <w:bCs/>
+          <w:color w:val="C9211E"/>
+          <w:lang w:val="tr-TR" w:bidi="ar-SA"/>
+        </w:rPr>
+        <w:t>Game</w:t>
+      </w:r>
+    </w:p>
+    <w:p>
+      <w:pPr>
+        <w:pStyle w:val="Normal"/>
+        <w:numPr>
+          <w:ilvl w:val="1"/>
+          <w:numId w:val="9"/>
+        </w:numPr>
+        <w:jc w:val="both"/>
+        <w:rPr>
+          <w:b/>
+          <w:b/>
+          <w:bCs/>
+          <w:color w:val="55308D"/>
+          <w:lang w:val="tr-TR" w:bidi="ar-SA"/>
+        </w:rPr>
+      </w:pPr>
+      <w:r>
+        <w:rPr>
+          <w:b/>
+          <w:bCs/>
+          <w:color w:val="55308D"/>
+          <w:lang w:val="tr-TR" w:bidi="ar-SA"/>
+        </w:rPr>
+        <w:t>Map</w:t>
+      </w:r>
+    </w:p>
+    <w:p>
+      <w:pPr>
+        <w:pStyle w:val="Normal"/>
+        <w:numPr>
+          <w:ilvl w:val="2"/>
+          <w:numId w:val="9"/>
+        </w:numPr>
+        <w:jc w:val="both"/>
+        <w:rPr>
+          <w:b/>
+          <w:b/>
+          <w:bCs/>
+          <w:color w:val="2A6099"/>
+          <w:lang w:val="tr-TR" w:bidi="ar-SA"/>
+        </w:rPr>
+      </w:pPr>
+      <w:r>
+        <w:rPr>
+          <w:b/>
+          <w:bCs/>
+          <w:color w:val="2A6099"/>
+          <w:lang w:val="tr-TR" w:bidi="ar-SA"/>
+        </w:rPr>
+        <w:t>Abstract</w:t>
+      </w:r>
+    </w:p>
+    <w:p>
+      <w:pPr>
+        <w:pStyle w:val="Normal"/>
+        <w:numPr>
+          <w:ilvl w:val="3"/>
+          <w:numId w:val="9"/>
+        </w:numPr>
+        <w:jc w:val="both"/>
+        <w:rPr>
+          <w:lang w:val="tr-TR" w:bidi="ar-SA"/>
+        </w:rPr>
+      </w:pPr>
+      <w:r>
+        <w:rPr>
+          <w:b w:val="false"/>
+          <w:bCs w:val="false"/>
+          <w:lang w:val="tr-TR" w:bidi="ar-SA"/>
+        </w:rPr>
+        <w:t>IMap.cs</w:t>
+      </w:r>
+    </w:p>
+    <w:p>
+      <w:pPr>
+        <w:pStyle w:val="Normal"/>
+        <w:numPr>
+          <w:ilvl w:val="2"/>
+          <w:numId w:val="9"/>
+        </w:numPr>
+        <w:jc w:val="both"/>
+        <w:rPr>
+          <w:b/>
+          <w:b/>
+          <w:bCs/>
+          <w:color w:val="2A6099"/>
+          <w:lang w:val="tr-TR" w:bidi="ar-SA"/>
+        </w:rPr>
+      </w:pPr>
+      <w:r>
+        <w:rPr>
+          <w:b/>
+          <w:bCs/>
+          <w:color w:val="2A6099"/>
+          <w:lang w:val="tr-TR" w:bidi="ar-SA"/>
+        </w:rPr>
+        <w:t>Concrete</w:t>
+      </w:r>
+    </w:p>
+    <w:p>
+      <w:pPr>
+        <w:pStyle w:val="Normal"/>
+        <w:numPr>
+          <w:ilvl w:val="3"/>
+          <w:numId w:val="9"/>
+        </w:numPr>
+        <w:jc w:val="both"/>
+        <w:rPr>
+          <w:lang w:val="tr-TR" w:bidi="ar-SA"/>
+        </w:rPr>
+      </w:pPr>
+      <w:r>
+        <w:rPr>
+          <w:b w:val="false"/>
+          <w:bCs w:val="false"/>
+          <w:lang w:val="tr-TR" w:bidi="ar-SA"/>
+        </w:rPr>
+        <w:t>Map.cs</w:t>
+      </w:r>
+    </w:p>
+    <w:p>
+      <w:pPr>
+        <w:pStyle w:val="Normal"/>
+        <w:numPr>
+          <w:ilvl w:val="1"/>
+          <w:numId w:val="9"/>
+        </w:numPr>
+        <w:jc w:val="both"/>
+        <w:rPr>
+          <w:b/>
+          <w:b/>
+          <w:bCs/>
+          <w:color w:val="55308D"/>
+          <w:lang w:val="tr-TR" w:bidi="ar-SA"/>
+        </w:rPr>
+      </w:pPr>
+      <w:r>
+        <w:rPr>
+          <w:b/>
+          <w:bCs/>
+          <w:color w:val="55308D"/>
+          <w:lang w:val="tr-TR" w:bidi="ar-SA"/>
+        </w:rPr>
+        <w:t>Player</w:t>
+      </w:r>
+    </w:p>
+    <w:p>
+      <w:pPr>
+        <w:pStyle w:val="Normal"/>
+        <w:numPr>
+          <w:ilvl w:val="2"/>
+          <w:numId w:val="9"/>
+        </w:numPr>
+        <w:jc w:val="both"/>
+        <w:rPr>
+          <w:b/>
+          <w:b/>
+          <w:bCs/>
+          <w:color w:val="2A6099"/>
+          <w:lang w:val="tr-TR" w:bidi="ar-SA"/>
+        </w:rPr>
+      </w:pPr>
+      <w:r>
+        <w:rPr>
+          <w:b/>
+          <w:bCs/>
+          <w:color w:val="2A6099"/>
+          <w:lang w:val="tr-TR" w:bidi="ar-SA"/>
+        </w:rPr>
+        <w:t>Abstract</w:t>
+      </w:r>
+    </w:p>
+    <w:p>
+      <w:pPr>
+        <w:pStyle w:val="Normal"/>
+        <w:numPr>
+          <w:ilvl w:val="3"/>
+          <w:numId w:val="9"/>
+        </w:numPr>
+        <w:jc w:val="both"/>
+        <w:rPr>
+          <w:lang w:val="tr-TR" w:bidi="ar-SA"/>
+        </w:rPr>
+      </w:pPr>
+      <w:r>
+        <w:rPr>
+          <w:b w:val="false"/>
+          <w:bCs w:val="false"/>
+          <w:lang w:val="tr-TR" w:bidi="ar-SA"/>
+        </w:rPr>
+        <w:t>IPlayer.cs</w:t>
+      </w:r>
+    </w:p>
+    <w:p>
+      <w:pPr>
+        <w:pStyle w:val="Normal"/>
+        <w:numPr>
+          <w:ilvl w:val="2"/>
+          <w:numId w:val="9"/>
+        </w:numPr>
+        <w:jc w:val="both"/>
+        <w:rPr>
+          <w:b/>
+          <w:b/>
+          <w:bCs/>
+          <w:color w:val="2A6099"/>
+          <w:lang w:val="tr-TR" w:bidi="ar-SA"/>
+        </w:rPr>
+      </w:pPr>
+      <w:r>
+        <w:rPr>
+          <w:b/>
+          <w:bCs/>
+          <w:color w:val="2A6099"/>
+          <w:lang w:val="tr-TR" w:bidi="ar-SA"/>
+        </w:rPr>
+        <w:t>Concrete</w:t>
+      </w:r>
+    </w:p>
+    <w:p>
+      <w:pPr>
+        <w:pStyle w:val="Normal"/>
+        <w:numPr>
+          <w:ilvl w:val="3"/>
+          <w:numId w:val="9"/>
+        </w:numPr>
+        <w:jc w:val="both"/>
+        <w:rPr>
+          <w:b/>
+          <w:b/>
+          <w:bCs/>
+          <w:color w:val="00A933"/>
+          <w:lang w:val="tr-TR" w:bidi="ar-SA"/>
+        </w:rPr>
+      </w:pPr>
+      <w:r>
+        <w:rPr>
+          <w:b/>
+          <w:bCs/>
+          <w:color w:val="00A933"/>
+          <w:lang w:val="tr-TR" w:bidi="ar-SA"/>
+        </w:rPr>
+        <w:t>Players</w:t>
+      </w:r>
+    </w:p>
+    <w:p>
+      <w:pPr>
+        <w:pStyle w:val="Normal"/>
+        <w:numPr>
+          <w:ilvl w:val="4"/>
+          <w:numId w:val="9"/>
+        </w:numPr>
+        <w:jc w:val="both"/>
+        <w:rPr>
+          <w:lang w:val="tr-TR" w:bidi="ar-SA"/>
+        </w:rPr>
+      </w:pPr>
+      <w:r>
+        <w:rPr>
+          <w:b w:val="false"/>
+          <w:bCs w:val="false"/>
+          <w:lang w:val="tr-TR" w:bidi="ar-SA"/>
+        </w:rPr>
+        <w:t>APlayer.cs</w:t>
+      </w:r>
+    </w:p>
+    <w:p>
+      <w:pPr>
+        <w:pStyle w:val="Normal"/>
+        <w:numPr>
+          <w:ilvl w:val="4"/>
+          <w:numId w:val="9"/>
+        </w:numPr>
+        <w:jc w:val="both"/>
+        <w:rPr>
+          <w:lang w:val="tr-TR" w:bidi="ar-SA"/>
+        </w:rPr>
+      </w:pPr>
+      <w:r>
+        <w:rPr>
+          <w:b w:val="false"/>
+          <w:bCs w:val="false"/>
+          <w:lang w:val="tr-TR" w:bidi="ar-SA"/>
+        </w:rPr>
+        <w:t>BPlayer.cs</w:t>
+      </w:r>
+    </w:p>
+    <w:p>
+      <w:pPr>
+        <w:pStyle w:val="Normal"/>
+        <w:numPr>
+          <w:ilvl w:val="4"/>
+          <w:numId w:val="9"/>
+        </w:numPr>
+        <w:jc w:val="both"/>
+        <w:rPr>
+          <w:lang w:val="tr-TR" w:bidi="ar-SA"/>
+        </w:rPr>
+      </w:pPr>
+      <w:r>
+        <w:rPr>
+          <w:b w:val="false"/>
+          <w:bCs w:val="false"/>
+          <w:lang w:val="tr-TR" w:bidi="ar-SA"/>
+        </w:rPr>
+        <w:t>CPlayer.cs</w:t>
+      </w:r>
+    </w:p>
+    <w:p>
+      <w:pPr>
+        <w:pStyle w:val="Normal"/>
+        <w:numPr>
+          <w:ilvl w:val="4"/>
+          <w:numId w:val="9"/>
+        </w:numPr>
+        <w:jc w:val="both"/>
+        <w:rPr>
+          <w:lang w:val="tr-TR" w:bidi="ar-SA"/>
+        </w:rPr>
+      </w:pPr>
+      <w:r>
+        <w:rPr>
+          <w:b w:val="false"/>
+          <w:bCs w:val="false"/>
+          <w:lang w:val="tr-TR" w:bidi="ar-SA"/>
+        </w:rPr>
+        <w:t>DPlayer.cs</w:t>
+      </w:r>
+    </w:p>
+    <w:p>
+      <w:pPr>
+        <w:pStyle w:val="Normal"/>
+        <w:numPr>
+          <w:ilvl w:val="2"/>
+          <w:numId w:val="9"/>
+        </w:numPr>
+        <w:jc w:val="both"/>
+        <w:rPr>
+          <w:lang w:val="tr-TR" w:bidi="ar-SA"/>
+        </w:rPr>
+      </w:pPr>
+      <w:r>
+        <w:rPr>
+          <w:b w:val="false"/>
+          <w:bCs w:val="false"/>
+          <w:lang w:val="tr-TR" w:bidi="ar-SA"/>
+        </w:rPr>
+        <w:t>Player.cs</w:t>
+      </w:r>
+    </w:p>
+    <w:p>
+      <w:pPr>
+        <w:pStyle w:val="Normal"/>
+        <w:numPr>
+          <w:ilvl w:val="0"/>
+          <w:numId w:val="9"/>
+        </w:numPr>
+        <w:jc w:val="both"/>
+        <w:rPr>
+          <w:b/>
+          <w:b/>
+          <w:bCs/>
+          <w:color w:val="C9211E"/>
+          <w:lang w:val="tr-TR" w:bidi="ar-SA"/>
+        </w:rPr>
+      </w:pPr>
+      <w:r>
+        <w:rPr>
+          <w:b/>
+          <w:bCs/>
+          <w:color w:val="C9211E"/>
+          <w:lang w:val="tr-TR" w:bidi="ar-SA"/>
+        </w:rPr>
+        <w:t>UI</w:t>
+      </w:r>
+    </w:p>
+    <w:p>
+      <w:pPr>
+        <w:pStyle w:val="Normal"/>
+        <w:numPr>
+          <w:ilvl w:val="1"/>
+          <w:numId w:val="9"/>
+        </w:numPr>
+        <w:jc w:val="both"/>
+        <w:rPr>
+          <w:color w:val="000000"/>
+          <w:lang w:val="tr-TR" w:bidi="ar-SA"/>
+        </w:rPr>
+      </w:pPr>
+      <w:r>
+        <w:rPr>
+          <w:b w:val="false"/>
+          <w:bCs w:val="false"/>
+          <w:color w:val="000000"/>
+          <w:lang w:val="tr-TR" w:bidi="ar-SA"/>
+        </w:rPr>
+        <w:t>GameScreen.cs</w:t>
+      </w:r>
+    </w:p>
+    <w:p>
+      <w:pPr>
+        <w:pStyle w:val="Normal"/>
+        <w:numPr>
+          <w:ilvl w:val="1"/>
+          <w:numId w:val="9"/>
+        </w:numPr>
+        <w:jc w:val="both"/>
+        <w:rPr>
+          <w:color w:val="000000"/>
+          <w:lang w:val="tr-TR" w:bidi="ar-SA"/>
+        </w:rPr>
+      </w:pPr>
+      <w:r>
+        <w:rPr>
+          <w:b w:val="false"/>
+          <w:bCs w:val="false"/>
+          <w:color w:val="000000"/>
+          <w:lang w:val="tr-TR" w:bidi="ar-SA"/>
+        </w:rPr>
+        <w:t>ScoreBoard.cs</w:t>
+      </w:r>
+    </w:p>
+    <w:p>
+      <w:pPr>
+        <w:pStyle w:val="Normal"/>
+        <w:numPr>
+          <w:ilvl w:val="1"/>
+          <w:numId w:val="9"/>
+        </w:numPr>
+        <w:jc w:val="both"/>
+        <w:rPr>
+          <w:color w:val="000000"/>
+          <w:lang w:val="tr-TR" w:bidi="ar-SA"/>
+        </w:rPr>
+      </w:pPr>
+      <w:r>
+        <w:rPr>
+          <w:b w:val="false"/>
+          <w:bCs w:val="false"/>
+          <w:color w:val="000000"/>
+          <w:lang w:val="tr-TR" w:bidi="ar-SA"/>
+        </w:rPr>
+        <w:t>Start.cs</w:t>
+      </w:r>
+    </w:p>
+    <w:p>
+      <w:pPr>
+        <w:pStyle w:val="Normal"/>
+        <w:numPr>
+          <w:ilvl w:val="0"/>
+          <w:numId w:val="9"/>
+        </w:numPr>
+        <w:jc w:val="both"/>
+        <w:rPr>
+          <w:b/>
+          <w:b/>
+          <w:bCs/>
+          <w:color w:val="C9211E"/>
+          <w:lang w:val="tr-TR" w:bidi="ar-SA"/>
+        </w:rPr>
+      </w:pPr>
+      <w:r>
+        <w:rPr>
+          <w:b/>
+          <w:bCs/>
+          <w:color w:val="C9211E"/>
+          <w:lang w:val="tr-TR" w:bidi="ar-SA"/>
+        </w:rPr>
+        <w:t>Resource</w:t>
+      </w:r>
+    </w:p>
+    <w:p>
+      <w:pPr>
+        <w:pStyle w:val="Normal"/>
+        <w:jc w:val="both"/>
+        <w:rPr>
+          <w:b/>
+          <w:b/>
+          <w:bCs/>
+          <w:color w:val="C9211E"/>
+          <w:lang w:val="tr-TR" w:bidi="ar-SA"/>
+        </w:rPr>
+      </w:pPr>
+      <w:r>
+        <w:rPr>
+          <w:b/>
+          <w:bCs/>
+          <w:color w:val="C9211E"/>
+          <w:lang w:val="tr-TR" w:bidi="ar-SA"/>
+        </w:rPr>
+      </w:r>
+    </w:p>
+    <w:p>
+      <w:pPr>
+        <w:pStyle w:val="Normal"/>
+        <w:jc w:val="both"/>
+        <w:rPr>
+          <w:b w:val="false"/>
+          <w:b w:val="false"/>
+          <w:bCs w:val="false"/>
+          <w:color w:val="000000"/>
+          <w:lang w:val="tr-TR" w:bidi="ar-SA"/>
+        </w:rPr>
+      </w:pPr>
+      <w:r>
+        <w:rPr>
+          <w:b w:val="false"/>
+          <w:bCs w:val="false"/>
+          <w:color w:val="000000"/>
+          <w:lang w:val="tr-TR" w:bidi="ar-SA"/>
+        </w:rPr>
+        <w:t xml:space="preserve">Klasörler kendilerine bulundukları katmanlara göre renklendirilmişlerdir. </w:t>
+      </w:r>
+      <w:r>
+        <w:rPr>
+          <w:b w:val="false"/>
+          <w:bCs w:val="false"/>
+          <w:color w:val="000000"/>
+          <w:lang w:val="tr-TR" w:bidi="ar-SA"/>
+        </w:rPr>
+        <w:t>Klasör isimleri kalın yazı biçimi ile belirtilmiştir.</w:t>
+      </w:r>
+    </w:p>
+    <w:p>
+      <w:pPr>
+        <w:pStyle w:val="Balk1"/>
+        <w:ind w:hanging="0"/>
+        <w:rPr>
+          <w:lang w:val="tr-TR" w:bidi="ar-SA"/>
+        </w:rPr>
+      </w:pPr>
+      <w:r>
+        <w:rPr>
+          <w:lang w:val="tr-TR" w:bidi="ar-SA"/>
+        </w:rPr>
+        <w:t>Projede Bulunan  Sınıflar ve Fonksiyonları</w:t>
+      </w:r>
+    </w:p>
+    <w:p>
+      <w:pPr>
+        <w:pStyle w:val="Normal"/>
+        <w:rPr>
+          <w:lang w:val="tr-TR" w:bidi="ar-SA"/>
+        </w:rPr>
+      </w:pPr>
+      <w:r>
+        <w:rPr>
+          <w:lang w:val="tr-TR" w:bidi="ar-SA"/>
+        </w:rPr>
       </w:r>
     </w:p>
     <w:p>
@@ -3425,12 +4182,13 @@
         <w:spacing w:lineRule="auto" w:line="259"/>
         <w:ind w:hanging="0"/>
         <w:rPr>
-          <w:sz w:val="16"/>
-          <w:szCs w:val="16"/>
-        </w:rPr>
-      </w:pPr>
-      <w:r>
-        <w:rPr/>
+          <w:lang w:val="tr-TR" w:bidi="ar-SA"/>
+        </w:rPr>
+      </w:pPr>
+      <w:r>
+        <w:rPr>
+          <w:lang w:val="tr-TR" w:bidi="ar-SA"/>
+        </w:rPr>
         <w:t>Sonuç</w:t>
       </w:r>
     </w:p>
@@ -3443,12 +4201,12 @@
         </w:numPr>
         <w:ind w:left="576" w:hanging="0"/>
         <w:rPr>
-          <w:lang w:val="tr-TR"/>
-        </w:rPr>
-      </w:pPr>
-      <w:r>
-        <w:rPr>
-          <w:lang w:val="tr-TR"/>
+          <w:lang w:val="tr-TR" w:bidi="ar-SA"/>
+        </w:rPr>
+      </w:pPr>
+      <w:r>
+        <w:rPr>
+          <w:lang w:val="tr-TR" w:bidi="ar-SA"/>
         </w:rPr>
         <w:t>sonuç</w:t>
       </w:r>
@@ -3462,12 +4220,12 @@
         </w:numPr>
         <w:ind w:left="576" w:hanging="0"/>
         <w:rPr>
-          <w:lang w:val="tr-TR"/>
-        </w:rPr>
-      </w:pPr>
-      <w:r>
-        <w:rPr>
-          <w:lang w:val="tr-TR"/>
+          <w:lang w:val="tr-TR" w:bidi="ar-SA"/>
+        </w:rPr>
+      </w:pPr>
+      <w:r>
+        <w:rPr>
+          <w:lang w:val="tr-TR" w:bidi="ar-SA"/>
         </w:rPr>
       </w:r>
     </w:p>
@@ -3480,12 +4238,12 @@
         </w:numPr>
         <w:ind w:left="576" w:hanging="0"/>
         <w:rPr>
-          <w:lang w:val="tr-TR"/>
-        </w:rPr>
-      </w:pPr>
-      <w:r>
-        <w:rPr>
-          <w:lang w:val="tr-TR"/>
+          <w:lang w:val="tr-TR" w:bidi="ar-SA"/>
+        </w:rPr>
+      </w:pPr>
+      <w:r>
+        <w:rPr>
+          <w:lang w:val="tr-TR" w:bidi="ar-SA"/>
         </w:rPr>
       </w:r>
     </w:p>
@@ -3498,12 +4256,12 @@
         </w:numPr>
         <w:ind w:left="576" w:hanging="0"/>
         <w:rPr>
-          <w:lang w:val="tr-TR"/>
-        </w:rPr>
-      </w:pPr>
-      <w:r>
-        <w:rPr>
-          <w:lang w:val="tr-TR"/>
+          <w:lang w:val="tr-TR" w:bidi="ar-SA"/>
+        </w:rPr>
+      </w:pPr>
+      <w:r>
+        <w:rPr>
+          <w:lang w:val="tr-TR" w:bidi="ar-SA"/>
         </w:rPr>
       </w:r>
     </w:p>
@@ -3513,12 +4271,13 @@
         <w:spacing w:lineRule="auto" w:line="259"/>
         <w:ind w:hanging="0"/>
         <w:rPr>
-          <w:sz w:val="16"/>
-          <w:szCs w:val="16"/>
-        </w:rPr>
-      </w:pPr>
-      <w:r>
-        <w:rPr/>
+          <w:lang w:val="tr-TR" w:bidi="ar-SA"/>
+        </w:rPr>
+      </w:pPr>
+      <w:r>
+        <w:rPr>
+          <w:lang w:val="tr-TR" w:bidi="ar-SA"/>
+        </w:rPr>
         <w:t>Kaynakça</w:t>
       </w:r>
     </w:p>
@@ -3531,11 +4290,13 @@
         </w:numPr>
         <w:ind w:left="354" w:hanging="354"/>
         <w:rPr>
-          <w:rFonts w:eastAsia="Times New Roman"/>
-        </w:rPr>
-      </w:pPr>
-      <w:r>
-        <w:rPr/>
+          <w:lang w:val="tr-TR" w:bidi="ar-SA"/>
+        </w:rPr>
+      </w:pPr>
+      <w:r>
+        <w:rPr>
+          <w:lang w:val="tr-TR" w:bidi="ar-SA"/>
+        </w:rPr>
         <w:t>https://dergipark.org.tr/en/download/article-file/193799</w:t>
       </w:r>
     </w:p>
@@ -3550,10 +4311,15 @@
         <w:rPr>
           <w:sz w:val="16"/>
           <w:szCs w:val="16"/>
-        </w:rPr>
-      </w:pPr>
-      <w:r>
-        <w:rPr/>
+          <w:lang w:val="tr-TR" w:bidi="ar-SA"/>
+        </w:rPr>
+      </w:pPr>
+      <w:r>
+        <w:rPr>
+          <w:sz w:val="16"/>
+          <w:szCs w:val="16"/>
+          <w:lang w:val="tr-TR" w:bidi="ar-SA"/>
+        </w:rPr>
       </w:r>
     </w:p>
     <w:p>
@@ -3561,7 +4327,7 @@
         <w:sectPr>
           <w:type w:val="continuous"/>
           <w:pgSz w:w="11906" w:h="16838"/>
-          <w:pgMar w:left="893" w:right="893" w:header="0" w:top="540" w:footer="0" w:bottom="720" w:gutter="0"/>
+          <w:pgMar w:left="893" w:right="893" w:header="0" w:top="540" w:footer="0" w:bottom="0" w:gutter="0"/>
           <w:cols w:num="2" w:space="360" w:equalWidth="true" w:sep="false"/>
           <w:formProt w:val="false"/>
           <w:textDirection w:val="lrTb"/>
@@ -3591,7 +4357,7 @@
     <w:sectPr>
       <w:type w:val="continuous"/>
       <w:pgSz w:w="11906" w:h="16838"/>
-      <w:pgMar w:left="893" w:right="893" w:header="0" w:top="540" w:footer="0" w:bottom="720" w:gutter="0"/>
+      <w:pgMar w:left="893" w:right="893" w:header="0" w:top="540" w:footer="0" w:bottom="0" w:gutter="0"/>
       <w:formProt w:val="false"/>
       <w:textDirection w:val="lrTb"/>
       <w:docGrid w:type="default" w:linePitch="360" w:charSpace="8192"/>
@@ -3643,8 +4409,8 @@
         <w:strike w:val="false"/>
         <w:vertAlign w:val="baseline"/>
         <w:position w:val="0"/>
-        <w:sz w:val="20"/>
-        <w:sz w:val="20"/>
+        <w:sz w:val="16"/>
+        <w:sz w:val="16"/>
         <w:szCs w:val="20"/>
         <w:vanish w:val="false"/>
         <w:color w:val="auto"/>
@@ -3669,8 +4435,8 @@
         <w:strike w:val="false"/>
         <w:vertAlign w:val="baseline"/>
         <w:position w:val="0"/>
-        <w:sz w:val="20"/>
-        <w:sz w:val="20"/>
+        <w:sz w:val="16"/>
+        <w:sz w:val="16"/>
         <w:i/>
         <w:b w:val="false"/>
         <w:szCs w:val="20"/>
@@ -4724,6 +5490,143 @@
           <w:tab w:val="num" w:pos="0"/>
         </w:tabs>
         <w:ind w:left="6768" w:hanging="360"/>
+      </w:pPr>
+      <w:rPr>
+        <w:rFonts w:ascii="Wingdings" w:hAnsi="Wingdings" w:cs="Wingdings" w:hint="default"/>
+      </w:rPr>
+    </w:lvl>
+  </w:abstractNum>
+  <w:abstractNum w:abstractNumId="9">
+    <w:lvl w:ilvl="0">
+      <w:start w:val="1"/>
+      <w:numFmt w:val="bullet"/>
+      <w:lvlText w:val=""/>
+      <w:lvlJc w:val="left"/>
+      <w:pPr>
+        <w:tabs>
+          <w:tab w:val="num" w:pos="720"/>
+        </w:tabs>
+        <w:ind w:left="720" w:hanging="360"/>
+      </w:pPr>
+      <w:rPr>
+        <w:rFonts w:ascii="Wingdings" w:hAnsi="Wingdings" w:cs="Wingdings" w:hint="default"/>
+      </w:rPr>
+    </w:lvl>
+    <w:lvl w:ilvl="1">
+      <w:start w:val="1"/>
+      <w:numFmt w:val="bullet"/>
+      <w:lvlText w:val=""/>
+      <w:lvlJc w:val="left"/>
+      <w:pPr>
+        <w:tabs>
+          <w:tab w:val="num" w:pos="1080"/>
+        </w:tabs>
+        <w:ind w:left="1080" w:hanging="360"/>
+      </w:pPr>
+      <w:rPr>
+        <w:rFonts w:ascii="Wingdings" w:hAnsi="Wingdings" w:cs="Wingdings" w:hint="default"/>
+      </w:rPr>
+    </w:lvl>
+    <w:lvl w:ilvl="2">
+      <w:start w:val="1"/>
+      <w:numFmt w:val="bullet"/>
+      <w:lvlText w:val=""/>
+      <w:lvlJc w:val="left"/>
+      <w:pPr>
+        <w:tabs>
+          <w:tab w:val="num" w:pos="1440"/>
+        </w:tabs>
+        <w:ind w:left="1440" w:hanging="360"/>
+      </w:pPr>
+      <w:rPr>
+        <w:rFonts w:ascii="Wingdings" w:hAnsi="Wingdings" w:cs="Wingdings" w:hint="default"/>
+      </w:rPr>
+    </w:lvl>
+    <w:lvl w:ilvl="3">
+      <w:start w:val="1"/>
+      <w:numFmt w:val="bullet"/>
+      <w:lvlText w:val=""/>
+      <w:lvlJc w:val="left"/>
+      <w:pPr>
+        <w:tabs>
+          <w:tab w:val="num" w:pos="1800"/>
+        </w:tabs>
+        <w:ind w:left="1800" w:hanging="360"/>
+      </w:pPr>
+      <w:rPr>
+        <w:rFonts w:ascii="Wingdings" w:hAnsi="Wingdings" w:cs="Wingdings" w:hint="default"/>
+      </w:rPr>
+    </w:lvl>
+    <w:lvl w:ilvl="4">
+      <w:start w:val="1"/>
+      <w:numFmt w:val="bullet"/>
+      <w:lvlText w:val=""/>
+      <w:lvlJc w:val="left"/>
+      <w:pPr>
+        <w:tabs>
+          <w:tab w:val="num" w:pos="2160"/>
+        </w:tabs>
+        <w:ind w:left="2160" w:hanging="360"/>
+      </w:pPr>
+      <w:rPr>
+        <w:rFonts w:ascii="Wingdings" w:hAnsi="Wingdings" w:cs="Wingdings" w:hint="default"/>
+      </w:rPr>
+    </w:lvl>
+    <w:lvl w:ilvl="5">
+      <w:start w:val="1"/>
+      <w:numFmt w:val="bullet"/>
+      <w:lvlText w:val=""/>
+      <w:lvlJc w:val="left"/>
+      <w:pPr>
+        <w:tabs>
+          <w:tab w:val="num" w:pos="2520"/>
+        </w:tabs>
+        <w:ind w:left="2520" w:hanging="360"/>
+      </w:pPr>
+      <w:rPr>
+        <w:rFonts w:ascii="Wingdings" w:hAnsi="Wingdings" w:cs="Wingdings" w:hint="default"/>
+      </w:rPr>
+    </w:lvl>
+    <w:lvl w:ilvl="6">
+      <w:start w:val="1"/>
+      <w:numFmt w:val="bullet"/>
+      <w:lvlText w:val=""/>
+      <w:lvlJc w:val="left"/>
+      <w:pPr>
+        <w:tabs>
+          <w:tab w:val="num" w:pos="2880"/>
+        </w:tabs>
+        <w:ind w:left="2880" w:hanging="360"/>
+      </w:pPr>
+      <w:rPr>
+        <w:rFonts w:ascii="Wingdings" w:hAnsi="Wingdings" w:cs="Wingdings" w:hint="default"/>
+      </w:rPr>
+    </w:lvl>
+    <w:lvl w:ilvl="7">
+      <w:start w:val="1"/>
+      <w:numFmt w:val="bullet"/>
+      <w:lvlText w:val=""/>
+      <w:lvlJc w:val="left"/>
+      <w:pPr>
+        <w:tabs>
+          <w:tab w:val="num" w:pos="3240"/>
+        </w:tabs>
+        <w:ind w:left="3240" w:hanging="360"/>
+      </w:pPr>
+      <w:rPr>
+        <w:rFonts w:ascii="Wingdings" w:hAnsi="Wingdings" w:cs="Wingdings" w:hint="default"/>
+      </w:rPr>
+    </w:lvl>
+    <w:lvl w:ilvl="8">
+      <w:start w:val="1"/>
+      <w:numFmt w:val="bullet"/>
+      <w:lvlText w:val=""/>
+      <w:lvlJc w:val="left"/>
+      <w:pPr>
+        <w:tabs>
+          <w:tab w:val="num" w:pos="3600"/>
+        </w:tabs>
+        <w:ind w:left="3600" w:hanging="360"/>
       </w:pPr>
       <w:rPr>
         <w:rFonts w:ascii="Wingdings" w:hAnsi="Wingdings" w:cs="Wingdings" w:hint="default"/>
@@ -4753,6 +5656,9 @@
   </w:num>
   <w:num w:numId="8">
     <w:abstractNumId w:val="8"/>
+  </w:num>
+  <w:num w:numId="9">
+    <w:abstractNumId w:val="9"/>
   </w:num>
 </w:numbering>
 </file>
@@ -5080,6 +5986,26 @@
       <w:lang w:val="en-US" w:eastAsia="en-US"/>
     </w:rPr>
   </w:style>
+  <w:style w:type="character" w:styleId="NternetBalants">
+    <w:name w:val="İnternet Bağlantısı"/>
+    <w:rPr>
+      <w:color w:val="000080"/>
+      <w:u w:val="single"/>
+      <w:lang w:val="zxx" w:eastAsia="zxx" w:bidi="zxx"/>
+    </w:rPr>
+  </w:style>
+  <w:style w:type="character" w:styleId="NumaralamaSimgeleri">
+    <w:name w:val="Numaralama Simgeleri"/>
+    <w:qFormat/>
+    <w:rPr/>
+  </w:style>
+  <w:style w:type="character" w:styleId="Maddeimleri">
+    <w:name w:val="Madde imleri"/>
+    <w:qFormat/>
+    <w:rPr>
+      <w:rFonts w:ascii="OpenSymbol" w:hAnsi="OpenSymbol" w:eastAsia="OpenSymbol" w:cs="OpenSymbol"/>
+    </w:rPr>
+  </w:style>
   <w:style w:type="paragraph" w:styleId="Balk">
     <w:name w:val="Başlık"/>
     <w:basedOn w:val="Normal"/>
@@ -5155,6 +6081,7 @@
     <w:rsid w:val="00972203"/>
     <w:pPr>
       <w:widowControl/>
+      <w:suppressAutoHyphens w:val="true"/>
       <w:bidi w:val="0"/>
       <w:spacing w:before="0" w:after="200"/>
       <w:ind w:firstLine="272"/>
@@ -5176,6 +6103,7 @@
     <w:qFormat/>
     <w:pPr>
       <w:widowControl/>
+      <w:suppressAutoHyphens w:val="true"/>
       <w:bidi w:val="0"/>
       <w:spacing w:before="0" w:after="0"/>
       <w:jc w:val="center"/>
@@ -5194,6 +6122,7 @@
     <w:qFormat/>
     <w:pPr>
       <w:widowControl/>
+      <w:suppressAutoHyphens w:val="true"/>
       <w:bidi w:val="0"/>
       <w:spacing w:before="360" w:after="40"/>
       <w:jc w:val="center"/>
@@ -5252,6 +6181,7 @@
         <w:tab w:val="clear" w:pos="720"/>
         <w:tab w:val="left" w:pos="533" w:leader="none"/>
       </w:tabs>
+      <w:suppressAutoHyphens w:val="true"/>
       <w:bidi w:val="0"/>
       <w:spacing w:before="80" w:after="200"/>
       <w:ind w:left="0" w:hanging="0"/>
@@ -5275,6 +6205,7 @@
         <w:ilvl w:val="0"/>
         <w:numId w:val="4"/>
       </w:numPr>
+      <w:suppressAutoHyphens w:val="true"/>
       <w:bidi w:val="0"/>
       <w:spacing w:before="0" w:after="40"/>
       <w:jc w:val="left"/>
@@ -5293,12 +6224,13 @@
     <w:qFormat/>
     <w:pPr>
       <w:widowControl/>
+      <w:suppressAutoHyphens w:val="true"/>
       <w:bidi w:val="0"/>
       <w:spacing w:before="0" w:after="120"/>
       <w:jc w:val="center"/>
     </w:pPr>
     <w:rPr>
-      <w:rFonts w:eastAsia="MS Mincho" w:ascii="Times New Roman" w:hAnsi="Times New Roman" w:cs="Times New Roman"/>
+      <w:rFonts w:ascii="Times New Roman" w:hAnsi="Times New Roman" w:eastAsia="MS Mincho" w:cs="Times New Roman"/>
       <w:color w:val="auto"/>
       <w:kern w:val="0"/>
       <w:sz w:val="28"/>
@@ -5311,12 +6243,13 @@
     <w:qFormat/>
     <w:pPr>
       <w:widowControl/>
+      <w:suppressAutoHyphens w:val="true"/>
       <w:bidi w:val="0"/>
       <w:spacing w:before="0" w:after="120"/>
       <w:jc w:val="center"/>
     </w:pPr>
     <w:rPr>
-      <w:rFonts w:eastAsia="MS Mincho" w:ascii="Times New Roman" w:hAnsi="Times New Roman" w:cs="Times New Roman"/>
+      <w:rFonts w:ascii="Times New Roman" w:hAnsi="Times New Roman" w:eastAsia="MS Mincho" w:cs="Times New Roman"/>
       <w:color w:val="auto"/>
       <w:kern w:val="0"/>
       <w:sz w:val="48"/>
@@ -5333,12 +6266,13 @@
         <w:ilvl w:val="0"/>
         <w:numId w:val="5"/>
       </w:numPr>
+      <w:suppressAutoHyphens w:val="true"/>
       <w:bidi w:val="0"/>
       <w:spacing w:lineRule="exact" w:line="180" w:before="0" w:after="50"/>
       <w:jc w:val="both"/>
     </w:pPr>
     <w:rPr>
-      <w:rFonts w:eastAsia="MS Mincho" w:ascii="Times New Roman" w:hAnsi="Times New Roman" w:cs="Times New Roman"/>
+      <w:rFonts w:ascii="Times New Roman" w:hAnsi="Times New Roman" w:eastAsia="MS Mincho" w:cs="Times New Roman"/>
       <w:color w:val="auto"/>
       <w:kern w:val="0"/>
       <w:sz w:val="16"/>
@@ -5354,6 +6288,7 @@
       <w:pBdr>
         <w:top w:val="single" w:sz="4" w:space="2" w:color="000000"/>
       </w:pBdr>
+      <w:suppressAutoHyphens w:val="true"/>
       <w:bidi w:val="0"/>
       <w:spacing w:before="0" w:after="0"/>
       <w:ind w:firstLine="288"/>
@@ -5397,6 +6332,7 @@
     <w:qFormat/>
     <w:pPr>
       <w:widowControl/>
+      <w:suppressAutoHyphens w:val="true"/>
       <w:bidi w:val="0"/>
       <w:spacing w:before="0" w:after="0"/>
       <w:jc w:val="both"/>
@@ -5420,6 +6356,7 @@
         <w:ilvl w:val="0"/>
         <w:numId w:val="7"/>
       </w:numPr>
+      <w:suppressAutoHyphens w:val="true"/>
       <w:bidi w:val="0"/>
       <w:spacing w:before="60" w:after="30"/>
       <w:ind w:left="58" w:hanging="29"/>
@@ -5443,6 +6380,7 @@
         <w:ilvl w:val="0"/>
         <w:numId w:val="6"/>
       </w:numPr>
+      <w:suppressAutoHyphens w:val="true"/>
       <w:bidi w:val="0"/>
       <w:spacing w:lineRule="auto" w:line="216" w:before="240" w:after="120"/>
       <w:jc w:val="center"/>

</xml_diff>